<commit_message>
updated proposal with tasks
</commit_message>
<xml_diff>
--- a/resources/ProjectProposal.docx
+++ b/resources/ProjectProposal.docx
@@ -258,8 +258,6 @@
         </w:rPr>
         <w:t>via CMS Quality Incentive Program Reporting Data.</w:t>
       </w:r>
-      <w:bookmarkStart w:id="0" w:name="_GoBack"/>
-      <w:bookmarkEnd w:id="0"/>
     </w:p>
     <w:p>
       <w:pPr>
@@ -705,9 +703,9 @@
           <w:lang w:eastAsia="en-US"/>
         </w:rPr>
         <w:drawing>
-          <wp:inline distT="0" distB="0" distL="0" distR="0" wp14:anchorId="6BEB8B7F" wp14:editId="79B3CC69">
-            <wp:extent cx="5013960" cy="5175735"/>
-            <wp:effectExtent l="0" t="0" r="0" b="6350"/>
+          <wp:inline distT="0" distB="0" distL="0" distR="0" wp14:anchorId="6BEB8B7F" wp14:editId="475C217F">
+            <wp:extent cx="4019739" cy="4149436"/>
+            <wp:effectExtent l="0" t="0" r="0" b="3810"/>
             <wp:docPr id="4" name="Picture 4" descr="C:\Users\EKR\AppData\Local\Packages\Microsoft.Office.OneNote_8wekyb3d8bbwe\TempState\msohtmlclip\clip_image001.png"/>
             <wp:cNvGraphicFramePr>
               <a:graphicFrameLocks xmlns:a="http://schemas.openxmlformats.org/drawingml/2006/main" noChangeAspect="1"/>
@@ -737,7 +735,7 @@
                   <pic:spPr bwMode="auto">
                     <a:xfrm>
                       <a:off x="0" y="0"/>
-                      <a:ext cx="5024120" cy="5186223"/>
+                      <a:ext cx="4040068" cy="4170421"/>
                     </a:xfrm>
                     <a:prstGeom prst="rect">
                       <a:avLst/>
@@ -775,9 +773,9 @@
           <w:lang w:eastAsia="en-US"/>
         </w:rPr>
         <w:drawing>
-          <wp:inline distT="0" distB="0" distL="0" distR="0" wp14:anchorId="46537A74" wp14:editId="003CDC54">
-            <wp:extent cx="4831080" cy="2616835"/>
-            <wp:effectExtent l="0" t="0" r="7620" b="0"/>
+          <wp:inline distT="0" distB="0" distL="0" distR="0" wp14:anchorId="46537A74" wp14:editId="24A467C6">
+            <wp:extent cx="4211782" cy="2281382"/>
+            <wp:effectExtent l="0" t="0" r="0" b="5080"/>
             <wp:docPr id="3" name="Picture 3" descr="C:\Users\EKR\AppData\Local\Packages\Microsoft.Office.OneNote_8wekyb3d8bbwe\TempState\msohtmlclip\clip_image002.png"/>
             <wp:cNvGraphicFramePr>
               <a:graphicFrameLocks xmlns:a="http://schemas.openxmlformats.org/drawingml/2006/main" noChangeAspect="1"/>
@@ -807,7 +805,7 @@
                   <pic:spPr bwMode="auto">
                     <a:xfrm>
                       <a:off x="0" y="0"/>
-                      <a:ext cx="4833370" cy="2618075"/>
+                      <a:ext cx="4229693" cy="2291084"/>
                     </a:xfrm>
                     <a:prstGeom prst="rect">
                       <a:avLst/>
@@ -840,7 +838,6 @@
         <w:rPr>
           <w:szCs w:val="24"/>
         </w:rPr>
-        <w:lastRenderedPageBreak/>
         <w:t>Repo</w:t>
       </w:r>
       <w:r>
@@ -851,6 +848,12 @@
       </w:r>
     </w:p>
     <w:p>
+      <w:pPr>
+        <w:rPr>
+          <w:color w:val="D7230D" w:themeColor="accent6" w:themeShade="BF"/>
+          <w:u w:val="single"/>
+        </w:rPr>
+      </w:pPr>
       <w:hyperlink r:id="rId13" w:history="1">
         <w:r>
           <w:rPr>
@@ -860,22 +863,1479 @@
         </w:r>
       </w:hyperlink>
     </w:p>
-    <w:p/>
-    <w:p>
-      <w:pPr>
-        <w:ind w:left="-360"/>
-      </w:pPr>
-      <w:r>
-        <w:rPr>
+    <w:p>
+      <w:pPr>
+        <w:rPr>
+          <w:rFonts w:ascii="HP Simplified Light" w:hAnsi="HP Simplified Light"/>
+          <w:b/>
+          <w:bCs/>
+        </w:rPr>
+      </w:pPr>
+      <w:r>
+        <w:rPr>
+          <w:rFonts w:ascii="HP Simplified Light" w:hAnsi="HP Simplified Light"/>
+          <w:b/>
+          <w:bCs/>
+        </w:rPr>
+        <w:br w:type="page"/>
+      </w:r>
+    </w:p>
+    <w:p>
+      <w:pPr>
+        <w:ind w:left="-540" w:right="-540"/>
+        <w:rPr>
+          <w:rFonts w:ascii="HP Simplified Light" w:eastAsia="Times New Roman" w:hAnsi="HP Simplified Light" w:cs="Times New Roman"/>
+          <w:b/>
+          <w:bCs/>
+          <w:color w:val="auto"/>
+          <w:sz w:val="24"/>
+          <w:szCs w:val="24"/>
+          <w:lang w:eastAsia="en-US"/>
+        </w:rPr>
+      </w:pPr>
+      <w:r>
+        <w:rPr>
+          <w:rFonts w:ascii="HP Simplified Light" w:hAnsi="HP Simplified Light"/>
+          <w:b/>
+          <w:bCs/>
+          <w:sz w:val="24"/>
+          <w:szCs w:val="24"/>
+        </w:rPr>
+        <w:lastRenderedPageBreak/>
+        <w:t>Tasks:</w:t>
+      </w:r>
+    </w:p>
+    <w:p>
+      <w:pPr>
+        <w:numPr>
+          <w:ilvl w:val="0"/>
+          <w:numId w:val="20"/>
+        </w:numPr>
+        <w:spacing w:after="0" w:line="240" w:lineRule="auto"/>
+        <w:ind w:left="-540" w:right="-540"/>
+        <w:textAlignment w:val="center"/>
+        <w:rPr>
+          <w:rFonts w:ascii="HP Simplified Light" w:hAnsi="HP Simplified Light"/>
+          <w:sz w:val="24"/>
+          <w:szCs w:val="24"/>
+        </w:rPr>
+      </w:pPr>
+      <w:r>
+        <w:rPr>
+          <w:rFonts w:ascii="HP Simplified Light" w:hAnsi="HP Simplified Light"/>
+          <w:sz w:val="24"/>
+          <w:szCs w:val="24"/>
+        </w:rPr>
+        <w:t xml:space="preserve">Use </w:t>
+      </w:r>
+      <w:proofErr w:type="spellStart"/>
+      <w:r>
+        <w:rPr>
+          <w:rFonts w:ascii="HP Simplified Light" w:hAnsi="HP Simplified Light"/>
+          <w:sz w:val="24"/>
+          <w:szCs w:val="24"/>
+        </w:rPr>
+        <w:t>jupyter</w:t>
+      </w:r>
+      <w:proofErr w:type="spellEnd"/>
+      <w:r>
+        <w:rPr>
+          <w:rFonts w:ascii="HP Simplified Light" w:hAnsi="HP Simplified Light"/>
+          <w:sz w:val="24"/>
+          <w:szCs w:val="24"/>
+        </w:rPr>
+        <w:t xml:space="preserve"> notebook to create </w:t>
+      </w:r>
+      <w:proofErr w:type="spellStart"/>
+      <w:r>
+        <w:rPr>
+          <w:rFonts w:ascii="HP Simplified Light" w:hAnsi="HP Simplified Light"/>
+          <w:sz w:val="24"/>
+          <w:szCs w:val="24"/>
+        </w:rPr>
+        <w:t>dataframes</w:t>
+      </w:r>
+      <w:proofErr w:type="spellEnd"/>
+      <w:r>
+        <w:rPr>
+          <w:rFonts w:ascii="HP Simplified Light" w:hAnsi="HP Simplified Light"/>
+          <w:sz w:val="24"/>
+          <w:szCs w:val="24"/>
+        </w:rPr>
+        <w:t xml:space="preserve"> that will feed the visualizations</w:t>
+      </w:r>
+    </w:p>
+    <w:p>
+      <w:pPr>
+        <w:numPr>
+          <w:ilvl w:val="0"/>
+          <w:numId w:val="21"/>
+        </w:numPr>
+        <w:spacing w:after="0" w:line="240" w:lineRule="auto"/>
+        <w:ind w:left="-540" w:right="-540"/>
+        <w:textAlignment w:val="center"/>
+        <w:rPr>
+          <w:rFonts w:ascii="HP Simplified Light" w:hAnsi="HP Simplified Light"/>
+          <w:sz w:val="24"/>
+          <w:szCs w:val="24"/>
+        </w:rPr>
+      </w:pPr>
+      <w:r>
+        <w:rPr>
+          <w:rFonts w:ascii="HP Simplified Light" w:hAnsi="HP Simplified Light"/>
+          <w:sz w:val="24"/>
+          <w:szCs w:val="24"/>
+        </w:rPr>
+        <w:t xml:space="preserve">Pandas merge to add </w:t>
+      </w:r>
+      <w:proofErr w:type="spellStart"/>
+      <w:r>
+        <w:rPr>
+          <w:rFonts w:ascii="HP Simplified Light" w:hAnsi="HP Simplified Light"/>
+          <w:sz w:val="24"/>
+          <w:szCs w:val="24"/>
+        </w:rPr>
+        <w:t>lat</w:t>
+      </w:r>
+      <w:proofErr w:type="spellEnd"/>
+      <w:r>
+        <w:rPr>
+          <w:rFonts w:ascii="HP Simplified Light" w:hAnsi="HP Simplified Light"/>
+          <w:sz w:val="24"/>
+          <w:szCs w:val="24"/>
+        </w:rPr>
+        <w:t>/</w:t>
+      </w:r>
+      <w:proofErr w:type="spellStart"/>
+      <w:r>
+        <w:rPr>
+          <w:rFonts w:ascii="HP Simplified Light" w:hAnsi="HP Simplified Light"/>
+          <w:sz w:val="24"/>
+          <w:szCs w:val="24"/>
+        </w:rPr>
+        <w:t>lon</w:t>
+      </w:r>
+      <w:proofErr w:type="spellEnd"/>
+      <w:r>
+        <w:rPr>
+          <w:rFonts w:ascii="HP Simplified Light" w:hAnsi="HP Simplified Light"/>
+          <w:sz w:val="24"/>
+          <w:szCs w:val="24"/>
+        </w:rPr>
+        <w:t xml:space="preserve"> to datasets (zipcodes.csv)</w:t>
+      </w:r>
+    </w:p>
+    <w:p>
+      <w:pPr>
+        <w:numPr>
+          <w:ilvl w:val="0"/>
+          <w:numId w:val="21"/>
+        </w:numPr>
+        <w:spacing w:after="0" w:line="240" w:lineRule="auto"/>
+        <w:ind w:left="-540" w:right="-540"/>
+        <w:textAlignment w:val="center"/>
+        <w:rPr>
+          <w:rFonts w:ascii="HP Simplified Light" w:hAnsi="HP Simplified Light"/>
+          <w:sz w:val="24"/>
+          <w:szCs w:val="24"/>
+        </w:rPr>
+      </w:pPr>
+      <w:r>
+        <w:rPr>
+          <w:rFonts w:ascii="HP Simplified Light" w:hAnsi="HP Simplified Light"/>
+          <w:sz w:val="24"/>
+          <w:szCs w:val="24"/>
+        </w:rPr>
+        <w:t>A df for each metric, all data</w:t>
+      </w:r>
+    </w:p>
+    <w:p>
+      <w:pPr>
+        <w:numPr>
+          <w:ilvl w:val="0"/>
+          <w:numId w:val="21"/>
+        </w:numPr>
+        <w:spacing w:after="0" w:line="240" w:lineRule="auto"/>
+        <w:ind w:left="-540" w:right="-540"/>
+        <w:textAlignment w:val="center"/>
+        <w:rPr>
+          <w:rFonts w:ascii="HP Simplified Light" w:hAnsi="HP Simplified Light"/>
+          <w:sz w:val="24"/>
+          <w:szCs w:val="24"/>
+        </w:rPr>
+      </w:pPr>
+      <w:r>
+        <w:rPr>
+          <w:rFonts w:ascii="HP Simplified Light" w:hAnsi="HP Simplified Light"/>
+          <w:sz w:val="24"/>
+          <w:szCs w:val="24"/>
+        </w:rPr>
+        <w:t>A df for each metric, state averages</w:t>
+      </w:r>
+    </w:p>
+    <w:p>
+      <w:pPr>
+        <w:pStyle w:val="NormalWeb"/>
+        <w:spacing w:before="0" w:beforeAutospacing="0" w:after="0" w:afterAutospacing="0"/>
+        <w:ind w:left="-540" w:right="-540"/>
+        <w:rPr>
+          <w:rFonts w:ascii="HP Simplified Light" w:hAnsi="HP Simplified Light"/>
+        </w:rPr>
+      </w:pPr>
+      <w:r>
+        <w:rPr>
+          <w:rFonts w:ascii="HP Simplified Light" w:hAnsi="HP Simplified Light"/>
+        </w:rPr>
+        <w:t> </w:t>
+      </w:r>
+    </w:p>
+    <w:p>
+      <w:pPr>
+        <w:numPr>
+          <w:ilvl w:val="0"/>
+          <w:numId w:val="22"/>
+        </w:numPr>
+        <w:spacing w:after="0" w:line="240" w:lineRule="auto"/>
+        <w:ind w:left="-540" w:right="-540"/>
+        <w:textAlignment w:val="center"/>
+        <w:rPr>
+          <w:rFonts w:ascii="HP Simplified Light" w:hAnsi="HP Simplified Light"/>
+          <w:sz w:val="24"/>
+          <w:szCs w:val="24"/>
+        </w:rPr>
+      </w:pPr>
+      <w:proofErr w:type="spellStart"/>
+      <w:r>
+        <w:rPr>
+          <w:rFonts w:ascii="HP Simplified Light" w:hAnsi="HP Simplified Light"/>
+          <w:sz w:val="24"/>
+          <w:szCs w:val="24"/>
+        </w:rPr>
+        <w:t>Etl</w:t>
+      </w:r>
+      <w:proofErr w:type="spellEnd"/>
+      <w:r>
+        <w:rPr>
+          <w:rFonts w:ascii="HP Simplified Light" w:hAnsi="HP Simplified Light"/>
+          <w:sz w:val="24"/>
+          <w:szCs w:val="24"/>
+        </w:rPr>
+        <w:t xml:space="preserve"> into </w:t>
+      </w:r>
+      <w:proofErr w:type="spellStart"/>
+      <w:r>
+        <w:rPr>
+          <w:rFonts w:ascii="HP Simplified Light" w:hAnsi="HP Simplified Light"/>
+          <w:sz w:val="24"/>
+          <w:szCs w:val="24"/>
+        </w:rPr>
+        <w:t>mysql</w:t>
+      </w:r>
+      <w:proofErr w:type="spellEnd"/>
+      <w:r>
+        <w:rPr>
+          <w:rFonts w:ascii="HP Simplified Light" w:hAnsi="HP Simplified Light"/>
+          <w:sz w:val="24"/>
+          <w:szCs w:val="24"/>
+        </w:rPr>
+        <w:t xml:space="preserve"> (ex. </w:t>
+      </w:r>
+      <w:proofErr w:type="spellStart"/>
+      <w:r>
+        <w:rPr>
+          <w:rFonts w:ascii="HP Simplified Light" w:hAnsi="HP Simplified Light"/>
+          <w:sz w:val="24"/>
+          <w:szCs w:val="24"/>
+        </w:rPr>
+        <w:t>etl</w:t>
+      </w:r>
+      <w:proofErr w:type="spellEnd"/>
+      <w:r>
+        <w:rPr>
+          <w:rFonts w:ascii="HP Simplified Light" w:hAnsi="HP Simplified Light"/>
+          <w:sz w:val="24"/>
+          <w:szCs w:val="24"/>
+        </w:rPr>
+        <w:t xml:space="preserve"> project) or flask route to mongo (ex. mission to mars </w:t>
+      </w:r>
+      <w:proofErr w:type="spellStart"/>
+      <w:r>
+        <w:rPr>
+          <w:rFonts w:ascii="HP Simplified Light" w:hAnsi="HP Simplified Light"/>
+          <w:sz w:val="24"/>
+          <w:szCs w:val="24"/>
+        </w:rPr>
+        <w:t>hw</w:t>
+      </w:r>
+      <w:proofErr w:type="spellEnd"/>
+      <w:r>
+        <w:rPr>
+          <w:rFonts w:ascii="HP Simplified Light" w:hAnsi="HP Simplified Light"/>
+          <w:sz w:val="24"/>
+          <w:szCs w:val="24"/>
+        </w:rPr>
+        <w:t>)</w:t>
+      </w:r>
+    </w:p>
+    <w:p>
+      <w:pPr>
+        <w:pStyle w:val="NormalWeb"/>
+        <w:spacing w:before="0" w:beforeAutospacing="0" w:after="0" w:afterAutospacing="0"/>
+        <w:ind w:left="-540" w:right="-540"/>
+        <w:rPr>
+          <w:rFonts w:ascii="HP Simplified Light" w:hAnsi="HP Simplified Light"/>
+        </w:rPr>
+      </w:pPr>
+      <w:r>
+        <w:rPr>
+          <w:rFonts w:ascii="HP Simplified Light" w:hAnsi="HP Simplified Light"/>
+        </w:rPr>
+        <w:t> </w:t>
+      </w:r>
+    </w:p>
+    <w:p>
+      <w:pPr>
+        <w:numPr>
+          <w:ilvl w:val="0"/>
+          <w:numId w:val="23"/>
+        </w:numPr>
+        <w:spacing w:after="0" w:line="240" w:lineRule="auto"/>
+        <w:ind w:left="-540" w:right="-540"/>
+        <w:textAlignment w:val="center"/>
+        <w:rPr>
+          <w:rFonts w:ascii="HP Simplified Light" w:hAnsi="HP Simplified Light"/>
+          <w:sz w:val="24"/>
+          <w:szCs w:val="24"/>
+        </w:rPr>
+      </w:pPr>
+      <w:r>
+        <w:rPr>
+          <w:rFonts w:ascii="HP Simplified Light" w:hAnsi="HP Simplified Light"/>
+          <w:sz w:val="24"/>
+          <w:szCs w:val="24"/>
+        </w:rPr>
+        <w:t xml:space="preserve">Build </w:t>
+      </w:r>
+      <w:r>
+        <w:rPr>
+          <w:rFonts w:ascii="HP Simplified Light" w:hAnsi="HP Simplified Light"/>
+          <w:sz w:val="24"/>
+          <w:szCs w:val="24"/>
+        </w:rPr>
+        <w:t>HTML</w:t>
+      </w:r>
+    </w:p>
+    <w:p>
+      <w:pPr>
+        <w:numPr>
+          <w:ilvl w:val="0"/>
+          <w:numId w:val="24"/>
+        </w:numPr>
+        <w:spacing w:after="0" w:line="240" w:lineRule="auto"/>
+        <w:ind w:left="-540" w:right="-540"/>
+        <w:textAlignment w:val="center"/>
+        <w:rPr>
+          <w:rFonts w:ascii="HP Simplified Light" w:hAnsi="HP Simplified Light"/>
+          <w:sz w:val="24"/>
+          <w:szCs w:val="24"/>
+        </w:rPr>
+      </w:pPr>
+      <w:r>
+        <w:rPr>
+          <w:rFonts w:ascii="HP Simplified Light" w:hAnsi="HP Simplified Light"/>
+          <w:sz w:val="24"/>
+          <w:szCs w:val="24"/>
+        </w:rPr>
+        <w:t>Metrics buttons</w:t>
+      </w:r>
+    </w:p>
+    <w:p>
+      <w:pPr>
+        <w:numPr>
+          <w:ilvl w:val="0"/>
+          <w:numId w:val="24"/>
+        </w:numPr>
+        <w:spacing w:after="0" w:line="240" w:lineRule="auto"/>
+        <w:ind w:left="-540" w:right="-540"/>
+        <w:textAlignment w:val="center"/>
+        <w:rPr>
+          <w:rFonts w:ascii="HP Simplified Light" w:hAnsi="HP Simplified Light"/>
+          <w:sz w:val="24"/>
+          <w:szCs w:val="24"/>
+        </w:rPr>
+      </w:pPr>
+      <w:r>
+        <w:rPr>
+          <w:rFonts w:ascii="HP Simplified Light" w:hAnsi="HP Simplified Light"/>
+          <w:sz w:val="24"/>
+          <w:szCs w:val="24"/>
+        </w:rPr>
+        <w:t>&lt;div id="</w:t>
+      </w:r>
+      <w:proofErr w:type="spellStart"/>
+      <w:r>
+        <w:rPr>
+          <w:rFonts w:ascii="HP Simplified Light" w:hAnsi="HP Simplified Light"/>
+          <w:sz w:val="24"/>
+          <w:szCs w:val="24"/>
+        </w:rPr>
+        <w:t>chloromap</w:t>
+      </w:r>
+      <w:proofErr w:type="spellEnd"/>
+      <w:r>
+        <w:rPr>
+          <w:rFonts w:ascii="HP Simplified Light" w:hAnsi="HP Simplified Light"/>
+          <w:sz w:val="24"/>
+          <w:szCs w:val="24"/>
+        </w:rPr>
+        <w:t>"&gt;&lt;/div&gt;</w:t>
+      </w:r>
+    </w:p>
+    <w:p>
+      <w:pPr>
+        <w:numPr>
+          <w:ilvl w:val="0"/>
+          <w:numId w:val="24"/>
+        </w:numPr>
+        <w:spacing w:after="0" w:line="240" w:lineRule="auto"/>
+        <w:ind w:left="-540" w:right="-540"/>
+        <w:textAlignment w:val="center"/>
+        <w:rPr>
+          <w:rFonts w:ascii="HP Simplified Light" w:hAnsi="HP Simplified Light"/>
+          <w:sz w:val="24"/>
+          <w:szCs w:val="24"/>
+        </w:rPr>
+      </w:pPr>
+      <w:r>
+        <w:rPr>
+          <w:rFonts w:ascii="HP Simplified Light" w:hAnsi="HP Simplified Light"/>
+          <w:sz w:val="24"/>
+          <w:szCs w:val="24"/>
+        </w:rPr>
+        <w:t>&lt;div id="</w:t>
+      </w:r>
+      <w:proofErr w:type="spellStart"/>
+      <w:r>
+        <w:rPr>
+          <w:rFonts w:ascii="HP Simplified Light" w:hAnsi="HP Simplified Light"/>
+          <w:sz w:val="24"/>
+          <w:szCs w:val="24"/>
+        </w:rPr>
+        <w:t>lowbar</w:t>
+      </w:r>
+      <w:proofErr w:type="spellEnd"/>
+      <w:r>
+        <w:rPr>
+          <w:rFonts w:ascii="HP Simplified Light" w:hAnsi="HP Simplified Light"/>
+          <w:sz w:val="24"/>
+          <w:szCs w:val="24"/>
+        </w:rPr>
+        <w:t>"&gt;&lt;/div&gt;</w:t>
+      </w:r>
+    </w:p>
+    <w:p>
+      <w:pPr>
+        <w:numPr>
+          <w:ilvl w:val="0"/>
+          <w:numId w:val="24"/>
+        </w:numPr>
+        <w:spacing w:after="0" w:line="240" w:lineRule="auto"/>
+        <w:ind w:left="-540" w:right="-540"/>
+        <w:textAlignment w:val="center"/>
+        <w:rPr>
+          <w:rFonts w:ascii="HP Simplified Light" w:hAnsi="HP Simplified Light"/>
+          <w:sz w:val="24"/>
+          <w:szCs w:val="24"/>
+        </w:rPr>
+      </w:pPr>
+      <w:r>
+        <w:rPr>
+          <w:rFonts w:ascii="HP Simplified Light" w:hAnsi="HP Simplified Light"/>
+          <w:sz w:val="24"/>
+          <w:szCs w:val="24"/>
+        </w:rPr>
+        <w:t>&lt;div id="</w:t>
+      </w:r>
+      <w:proofErr w:type="spellStart"/>
+      <w:r>
+        <w:rPr>
+          <w:rFonts w:ascii="HP Simplified Light" w:hAnsi="HP Simplified Light"/>
+          <w:sz w:val="24"/>
+          <w:szCs w:val="24"/>
+        </w:rPr>
+        <w:t>highbar</w:t>
+      </w:r>
+      <w:proofErr w:type="spellEnd"/>
+      <w:r>
+        <w:rPr>
+          <w:rFonts w:ascii="HP Simplified Light" w:hAnsi="HP Simplified Light"/>
+          <w:sz w:val="24"/>
+          <w:szCs w:val="24"/>
+        </w:rPr>
+        <w:t>"&gt;&lt;/div&gt;</w:t>
+      </w:r>
+    </w:p>
+    <w:p>
+      <w:pPr>
+        <w:numPr>
+          <w:ilvl w:val="0"/>
+          <w:numId w:val="24"/>
+        </w:numPr>
+        <w:spacing w:after="0" w:line="240" w:lineRule="auto"/>
+        <w:ind w:left="-540" w:right="-540"/>
+        <w:textAlignment w:val="center"/>
+        <w:rPr>
+          <w:rFonts w:ascii="HP Simplified Light" w:hAnsi="HP Simplified Light"/>
+          <w:sz w:val="24"/>
+          <w:szCs w:val="24"/>
+        </w:rPr>
+      </w:pPr>
+      <w:r>
+        <w:rPr>
+          <w:rFonts w:ascii="HP Simplified Light" w:hAnsi="HP Simplified Light"/>
+          <w:sz w:val="24"/>
+          <w:szCs w:val="24"/>
+        </w:rPr>
+        <w:t>&lt;div id="</w:t>
+      </w:r>
+      <w:proofErr w:type="spellStart"/>
+      <w:r>
+        <w:rPr>
+          <w:rFonts w:ascii="HP Simplified Light" w:hAnsi="HP Simplified Light"/>
+          <w:sz w:val="24"/>
+          <w:szCs w:val="24"/>
+        </w:rPr>
+        <w:t>clustermap</w:t>
+      </w:r>
+      <w:proofErr w:type="spellEnd"/>
+      <w:r>
+        <w:rPr>
+          <w:rFonts w:ascii="HP Simplified Light" w:hAnsi="HP Simplified Light"/>
+          <w:sz w:val="24"/>
+          <w:szCs w:val="24"/>
+        </w:rPr>
+        <w:t>"&gt;&lt;/div&gt;</w:t>
+      </w:r>
+    </w:p>
+    <w:p>
+      <w:pPr>
+        <w:numPr>
+          <w:ilvl w:val="0"/>
+          <w:numId w:val="24"/>
+        </w:numPr>
+        <w:spacing w:after="0" w:line="240" w:lineRule="auto"/>
+        <w:ind w:left="-540" w:right="-540"/>
+        <w:textAlignment w:val="center"/>
+        <w:rPr>
+          <w:rFonts w:ascii="HP Simplified Light" w:hAnsi="HP Simplified Light"/>
+          <w:sz w:val="24"/>
+          <w:szCs w:val="24"/>
+        </w:rPr>
+      </w:pPr>
+      <w:r>
+        <w:rPr>
+          <w:rFonts w:ascii="HP Simplified Light" w:hAnsi="HP Simplified Light"/>
+          <w:sz w:val="24"/>
+          <w:szCs w:val="24"/>
+        </w:rPr>
+        <w:t>&lt;div id="scatter"&gt;&lt;/div&gt;</w:t>
+      </w:r>
+    </w:p>
+    <w:p>
+      <w:pPr>
+        <w:pStyle w:val="NormalWeb"/>
+        <w:spacing w:before="0" w:beforeAutospacing="0" w:after="0" w:afterAutospacing="0"/>
+        <w:ind w:left="-540" w:right="-540"/>
+        <w:rPr>
+          <w:rFonts w:ascii="HP Simplified Light" w:hAnsi="HP Simplified Light"/>
+        </w:rPr>
+      </w:pPr>
+      <w:r>
+        <w:rPr>
+          <w:rFonts w:ascii="HP Simplified Light" w:hAnsi="HP Simplified Light"/>
+        </w:rPr>
+        <w:t> </w:t>
+      </w:r>
+    </w:p>
+    <w:p>
+      <w:pPr>
+        <w:numPr>
+          <w:ilvl w:val="0"/>
+          <w:numId w:val="25"/>
+        </w:numPr>
+        <w:spacing w:after="0" w:line="240" w:lineRule="auto"/>
+        <w:ind w:left="-540" w:right="-540"/>
+        <w:textAlignment w:val="center"/>
+        <w:rPr>
+          <w:rFonts w:ascii="HP Simplified Light" w:hAnsi="HP Simplified Light"/>
+          <w:sz w:val="24"/>
+          <w:szCs w:val="24"/>
+        </w:rPr>
+      </w:pPr>
+      <w:r>
+        <w:rPr>
+          <w:rFonts w:ascii="HP Simplified Light" w:hAnsi="HP Simplified Light"/>
+          <w:sz w:val="24"/>
+          <w:szCs w:val="24"/>
+        </w:rPr>
+        <w:t xml:space="preserve">Build </w:t>
+      </w:r>
+      <w:r>
+        <w:rPr>
+          <w:rFonts w:ascii="HP Simplified Light" w:hAnsi="HP Simplified Light"/>
+          <w:sz w:val="24"/>
+          <w:szCs w:val="24"/>
+        </w:rPr>
+        <w:t xml:space="preserve">Flask app </w:t>
+      </w:r>
+    </w:p>
+    <w:p>
+      <w:pPr>
+        <w:numPr>
+          <w:ilvl w:val="0"/>
+          <w:numId w:val="26"/>
+        </w:numPr>
+        <w:spacing w:after="0" w:line="240" w:lineRule="auto"/>
+        <w:ind w:left="-540" w:right="-540"/>
+        <w:textAlignment w:val="center"/>
+        <w:rPr>
+          <w:rFonts w:ascii="HP Simplified Light" w:hAnsi="HP Simplified Light"/>
+          <w:sz w:val="24"/>
+          <w:szCs w:val="24"/>
+        </w:rPr>
+      </w:pPr>
+      <w:r>
+        <w:rPr>
+          <w:rFonts w:ascii="HP Simplified Light" w:hAnsi="HP Simplified Light"/>
+          <w:sz w:val="24"/>
+          <w:szCs w:val="24"/>
+        </w:rPr>
+        <w:t xml:space="preserve">home (/) route that reads the </w:t>
+      </w:r>
+      <w:proofErr w:type="spellStart"/>
+      <w:r>
+        <w:rPr>
+          <w:rFonts w:ascii="HP Simplified Light" w:hAnsi="HP Simplified Light"/>
+          <w:sz w:val="24"/>
+          <w:szCs w:val="24"/>
+        </w:rPr>
+        <w:t>mysql</w:t>
+      </w:r>
+      <w:proofErr w:type="spellEnd"/>
+      <w:r>
+        <w:rPr>
+          <w:rFonts w:ascii="HP Simplified Light" w:hAnsi="HP Simplified Light"/>
+          <w:sz w:val="24"/>
+          <w:szCs w:val="24"/>
+        </w:rPr>
+        <w:t xml:space="preserve"> data &amp; renders html template</w:t>
+      </w:r>
+    </w:p>
+    <w:p>
+      <w:pPr>
+        <w:numPr>
+          <w:ilvl w:val="0"/>
+          <w:numId w:val="26"/>
+        </w:numPr>
+        <w:spacing w:after="0" w:line="240" w:lineRule="auto"/>
+        <w:ind w:left="-540" w:right="-540"/>
+        <w:textAlignment w:val="center"/>
+        <w:rPr>
+          <w:rFonts w:ascii="HP Simplified Light" w:hAnsi="HP Simplified Light"/>
+          <w:sz w:val="24"/>
+          <w:szCs w:val="24"/>
+        </w:rPr>
+      </w:pPr>
+      <w:r>
+        <w:rPr>
+          <w:rFonts w:ascii="HP Simplified Light" w:hAnsi="HP Simplified Light"/>
+          <w:sz w:val="24"/>
+          <w:szCs w:val="24"/>
+        </w:rPr>
+        <w:t>Routes/functions that define chosen dataset for each metric</w:t>
+      </w:r>
+    </w:p>
+    <w:p>
+      <w:pPr>
+        <w:numPr>
+          <w:ilvl w:val="0"/>
+          <w:numId w:val="26"/>
+        </w:numPr>
+        <w:spacing w:after="0" w:line="240" w:lineRule="auto"/>
+        <w:ind w:left="-540" w:right="-540"/>
+        <w:textAlignment w:val="center"/>
+        <w:rPr>
+          <w:rFonts w:ascii="HP Simplified Light" w:hAnsi="HP Simplified Light"/>
+          <w:sz w:val="24"/>
+          <w:szCs w:val="24"/>
+        </w:rPr>
+      </w:pPr>
+      <w:r>
+        <w:rPr>
+          <w:rFonts w:ascii="HP Simplified Light" w:hAnsi="HP Simplified Light"/>
+          <w:sz w:val="24"/>
+          <w:szCs w:val="24"/>
+        </w:rPr>
+        <w:t xml:space="preserve">Buttons in html with </w:t>
+      </w:r>
+      <w:proofErr w:type="spellStart"/>
+      <w:r>
+        <w:rPr>
+          <w:rFonts w:ascii="HP Simplified Light" w:hAnsi="HP Simplified Light"/>
+          <w:sz w:val="24"/>
+          <w:szCs w:val="24"/>
+        </w:rPr>
+        <w:t>ahref</w:t>
+      </w:r>
+      <w:proofErr w:type="spellEnd"/>
+      <w:r>
+        <w:rPr>
+          <w:rFonts w:ascii="HP Simplified Light" w:hAnsi="HP Simplified Light"/>
+          <w:sz w:val="24"/>
+          <w:szCs w:val="24"/>
+        </w:rPr>
+        <w:t xml:space="preserve"> = /</w:t>
+      </w:r>
+      <w:proofErr w:type="spellStart"/>
+      <w:r>
+        <w:rPr>
+          <w:rFonts w:ascii="HP Simplified Light" w:hAnsi="HP Simplified Light"/>
+          <w:sz w:val="24"/>
+          <w:szCs w:val="24"/>
+        </w:rPr>
+        <w:t>chosenroute</w:t>
+      </w:r>
+      <w:proofErr w:type="spellEnd"/>
+      <w:r>
+        <w:rPr>
+          <w:rFonts w:ascii="HP Simplified Light" w:hAnsi="HP Simplified Light"/>
+          <w:sz w:val="24"/>
+          <w:szCs w:val="24"/>
+        </w:rPr>
+        <w:t xml:space="preserve">^ (ex. mission to mars </w:t>
+      </w:r>
+      <w:proofErr w:type="spellStart"/>
+      <w:r>
+        <w:rPr>
+          <w:rFonts w:ascii="HP Simplified Light" w:hAnsi="HP Simplified Light"/>
+          <w:sz w:val="24"/>
+          <w:szCs w:val="24"/>
+        </w:rPr>
+        <w:t>hw</w:t>
+      </w:r>
+      <w:proofErr w:type="spellEnd"/>
+      <w:r>
+        <w:rPr>
+          <w:rFonts w:ascii="HP Simplified Light" w:hAnsi="HP Simplified Light"/>
+          <w:sz w:val="24"/>
+          <w:szCs w:val="24"/>
+        </w:rPr>
+        <w:t>)</w:t>
+      </w:r>
+    </w:p>
+    <w:p>
+      <w:pPr>
+        <w:pStyle w:val="NormalWeb"/>
+        <w:spacing w:before="0" w:beforeAutospacing="0" w:after="0" w:afterAutospacing="0"/>
+        <w:ind w:left="-540" w:right="-540"/>
+        <w:rPr>
+          <w:rFonts w:ascii="HP Simplified Light" w:hAnsi="HP Simplified Light"/>
+        </w:rPr>
+      </w:pPr>
+      <w:r>
+        <w:rPr>
+          <w:rFonts w:ascii="HP Simplified Light" w:hAnsi="HP Simplified Light"/>
+        </w:rPr>
+        <w:t> </w:t>
+      </w:r>
+    </w:p>
+    <w:p>
+      <w:pPr>
+        <w:numPr>
+          <w:ilvl w:val="0"/>
+          <w:numId w:val="27"/>
+        </w:numPr>
+        <w:spacing w:after="0" w:line="240" w:lineRule="auto"/>
+        <w:ind w:left="-540" w:right="-540"/>
+        <w:textAlignment w:val="center"/>
+        <w:rPr>
+          <w:rFonts w:ascii="HP Simplified Light" w:hAnsi="HP Simplified Light"/>
+          <w:sz w:val="24"/>
+          <w:szCs w:val="24"/>
+        </w:rPr>
+      </w:pPr>
+      <w:r>
+        <w:rPr>
+          <w:rFonts w:ascii="HP Simplified Light" w:hAnsi="HP Simplified Light"/>
+          <w:sz w:val="24"/>
+          <w:szCs w:val="24"/>
+        </w:rPr>
+        <w:t xml:space="preserve">Build </w:t>
+      </w:r>
+      <w:r>
+        <w:rPr>
+          <w:rFonts w:ascii="HP Simplified Light" w:hAnsi="HP Simplified Light"/>
+          <w:sz w:val="24"/>
+          <w:szCs w:val="24"/>
+        </w:rPr>
+        <w:t xml:space="preserve">App.js </w:t>
+      </w:r>
+    </w:p>
+    <w:p>
+      <w:pPr>
+        <w:numPr>
+          <w:ilvl w:val="0"/>
+          <w:numId w:val="28"/>
+        </w:numPr>
+        <w:spacing w:after="0" w:line="240" w:lineRule="auto"/>
+        <w:ind w:left="-540" w:right="-540"/>
+        <w:textAlignment w:val="center"/>
+        <w:rPr>
+          <w:rFonts w:ascii="HP Simplified Light" w:hAnsi="HP Simplified Light"/>
+          <w:sz w:val="24"/>
+          <w:szCs w:val="24"/>
+        </w:rPr>
+      </w:pPr>
+      <w:r>
+        <w:rPr>
+          <w:rFonts w:ascii="HP Simplified Light" w:hAnsi="HP Simplified Light"/>
+          <w:sz w:val="24"/>
+          <w:szCs w:val="24"/>
+        </w:rPr>
+        <w:t xml:space="preserve"> builds out the charts</w:t>
+      </w:r>
+    </w:p>
+    <w:p>
+      <w:pPr>
+        <w:numPr>
+          <w:ilvl w:val="0"/>
+          <w:numId w:val="28"/>
+        </w:numPr>
+        <w:spacing w:after="0" w:line="240" w:lineRule="auto"/>
+        <w:ind w:left="-540" w:right="-540"/>
+        <w:textAlignment w:val="center"/>
+        <w:rPr>
+          <w:rFonts w:ascii="HP Simplified Light" w:hAnsi="HP Simplified Light"/>
+          <w:sz w:val="24"/>
+          <w:szCs w:val="24"/>
+        </w:rPr>
+      </w:pPr>
+      <w:r>
+        <w:rPr>
+          <w:rFonts w:ascii="HP Simplified Light" w:hAnsi="HP Simplified Light"/>
+          <w:sz w:val="24"/>
+          <w:szCs w:val="24"/>
+        </w:rPr>
+        <w:t>Update data function for when metric buttons are clicked</w:t>
+      </w:r>
+    </w:p>
+    <w:p>
+      <w:pPr>
+        <w:pStyle w:val="NormalWeb"/>
+        <w:spacing w:before="0" w:beforeAutospacing="0" w:after="0" w:afterAutospacing="0"/>
+        <w:ind w:left="-540" w:right="-540"/>
+        <w:rPr>
+          <w:rFonts w:ascii="HP Simplified Light" w:hAnsi="HP Simplified Light"/>
+        </w:rPr>
+      </w:pPr>
+      <w:r>
+        <w:rPr>
+          <w:rFonts w:ascii="HP Simplified Light" w:hAnsi="HP Simplified Light"/>
+        </w:rPr>
+        <w:t> </w:t>
+      </w:r>
+    </w:p>
+    <w:p>
+      <w:pPr>
+        <w:numPr>
+          <w:ilvl w:val="0"/>
+          <w:numId w:val="29"/>
+        </w:numPr>
+        <w:spacing w:after="0" w:line="240" w:lineRule="auto"/>
+        <w:ind w:left="-540" w:right="-540"/>
+        <w:textAlignment w:val="center"/>
+        <w:rPr>
+          <w:rFonts w:ascii="HP Simplified Light" w:hAnsi="HP Simplified Light"/>
+          <w:sz w:val="24"/>
+          <w:szCs w:val="24"/>
+        </w:rPr>
+      </w:pPr>
+      <w:r>
+        <w:rPr>
+          <w:rFonts w:ascii="HP Simplified Light" w:hAnsi="HP Simplified Light"/>
+          <w:sz w:val="24"/>
+          <w:szCs w:val="24"/>
+        </w:rPr>
+        <w:t xml:space="preserve">Additional JS library - </w:t>
+      </w:r>
+      <w:hyperlink r:id="rId14" w:history="1">
+        <w:r>
+          <w:rPr>
+            <w:rStyle w:val="Hyperlink"/>
+            <w:rFonts w:ascii="HP Simplified Light" w:hAnsi="HP Simplified Light"/>
+            <w:sz w:val="24"/>
+            <w:szCs w:val="24"/>
+          </w:rPr>
+          <w:t>https://www.designbombs.com/javascript-libraries/</w:t>
+        </w:r>
+      </w:hyperlink>
+    </w:p>
+    <w:p>
+      <w:pPr>
+        <w:numPr>
+          <w:ilvl w:val="0"/>
+          <w:numId w:val="30"/>
+        </w:numPr>
+        <w:spacing w:after="0" w:line="240" w:lineRule="auto"/>
+        <w:ind w:left="-540" w:right="-540"/>
+        <w:textAlignment w:val="center"/>
+        <w:rPr>
+          <w:rFonts w:ascii="HP Simplified Light" w:hAnsi="HP Simplified Light"/>
+          <w:sz w:val="24"/>
+          <w:szCs w:val="24"/>
+        </w:rPr>
+      </w:pPr>
+      <w:r>
+        <w:rPr>
+          <w:rFonts w:ascii="HP Simplified Light" w:hAnsi="HP Simplified Light"/>
+          <w:sz w:val="24"/>
+          <w:szCs w:val="24"/>
+        </w:rPr>
+        <w:t xml:space="preserve">Chartist -responsive charts - </w:t>
+      </w:r>
+      <w:hyperlink r:id="rId15" w:history="1">
+        <w:r>
+          <w:rPr>
+            <w:rStyle w:val="Hyperlink"/>
+            <w:rFonts w:ascii="HP Simplified Light" w:hAnsi="HP Simplified Light"/>
+            <w:sz w:val="24"/>
+            <w:szCs w:val="24"/>
+          </w:rPr>
+          <w:t>http://gionkunz.github.io/chartist-js/index.html</w:t>
+        </w:r>
+      </w:hyperlink>
+    </w:p>
+    <w:p>
+      <w:pPr>
+        <w:numPr>
+          <w:ilvl w:val="0"/>
+          <w:numId w:val="30"/>
+        </w:numPr>
+        <w:spacing w:after="0" w:line="240" w:lineRule="auto"/>
+        <w:ind w:left="-540" w:right="-540"/>
+        <w:textAlignment w:val="center"/>
+        <w:rPr>
+          <w:rFonts w:ascii="HP Simplified Light" w:hAnsi="HP Simplified Light"/>
+          <w:sz w:val="24"/>
+          <w:szCs w:val="24"/>
+        </w:rPr>
+      </w:pPr>
+      <w:r>
+        <w:rPr>
+          <w:rFonts w:ascii="HP Simplified Light" w:hAnsi="HP Simplified Light"/>
+          <w:sz w:val="24"/>
+          <w:szCs w:val="24"/>
+        </w:rPr>
+        <w:t xml:space="preserve">Wow.js - animations when scrolling- </w:t>
+      </w:r>
+      <w:hyperlink r:id="rId16" w:history="1">
+        <w:r>
+          <w:rPr>
+            <w:rStyle w:val="Hyperlink"/>
+            <w:rFonts w:ascii="HP Simplified Light" w:hAnsi="HP Simplified Light"/>
+            <w:sz w:val="24"/>
+            <w:szCs w:val="24"/>
+          </w:rPr>
+          <w:t>https://wowjs.uk/</w:t>
+        </w:r>
+      </w:hyperlink>
+    </w:p>
+    <w:p>
+      <w:pPr>
+        <w:numPr>
+          <w:ilvl w:val="0"/>
+          <w:numId w:val="30"/>
+        </w:numPr>
+        <w:spacing w:after="0" w:line="240" w:lineRule="auto"/>
+        <w:ind w:left="-540" w:right="-540"/>
+        <w:textAlignment w:val="center"/>
+        <w:rPr>
+          <w:rFonts w:ascii="HP Simplified Light" w:hAnsi="HP Simplified Light"/>
+          <w:sz w:val="24"/>
+          <w:szCs w:val="24"/>
+        </w:rPr>
+      </w:pPr>
+      <w:r>
+        <w:rPr>
+          <w:rFonts w:ascii="HP Simplified Light" w:hAnsi="HP Simplified Light"/>
+          <w:sz w:val="24"/>
+          <w:szCs w:val="24"/>
+        </w:rPr>
+        <w:t>Others?</w:t>
+      </w:r>
+    </w:p>
+    <w:p>
+      <w:pPr>
+        <w:pStyle w:val="NormalWeb"/>
+        <w:spacing w:before="0" w:beforeAutospacing="0" w:after="0" w:afterAutospacing="0"/>
+        <w:ind w:left="-540" w:right="-540"/>
+        <w:rPr>
+          <w:rFonts w:ascii="HP Simplified Light" w:hAnsi="HP Simplified Light"/>
+        </w:rPr>
+      </w:pPr>
+      <w:r>
+        <w:rPr>
+          <w:rFonts w:ascii="HP Simplified Light" w:hAnsi="HP Simplified Light"/>
+        </w:rPr>
+        <w:t> </w:t>
+      </w:r>
+    </w:p>
+    <w:p>
+      <w:pPr>
+        <w:pStyle w:val="NormalWeb"/>
+        <w:spacing w:before="0" w:beforeAutospacing="0" w:after="0" w:afterAutospacing="0"/>
+        <w:ind w:left="-540" w:right="-540"/>
+        <w:rPr>
+          <w:rFonts w:ascii="HP Simplified Light" w:hAnsi="HP Simplified Light"/>
+        </w:rPr>
+      </w:pPr>
+      <w:r>
+        <w:rPr>
+          <w:rFonts w:ascii="HP Simplified Light" w:hAnsi="HP Simplified Light"/>
+          <w:b/>
+          <w:bCs/>
+        </w:rPr>
+        <w:t>Directory</w:t>
+      </w:r>
+    </w:p>
+    <w:p>
+      <w:pPr>
+        <w:numPr>
+          <w:ilvl w:val="0"/>
+          <w:numId w:val="31"/>
+        </w:numPr>
+        <w:spacing w:after="0" w:line="240" w:lineRule="auto"/>
+        <w:ind w:left="-540" w:right="-540"/>
+        <w:textAlignment w:val="center"/>
+        <w:rPr>
+          <w:rFonts w:ascii="HP Simplified Light" w:hAnsi="HP Simplified Light"/>
+          <w:sz w:val="24"/>
+          <w:szCs w:val="24"/>
+        </w:rPr>
+      </w:pPr>
+      <w:r>
+        <w:rPr>
+          <w:rFonts w:ascii="HP Simplified Light" w:hAnsi="HP Simplified Light"/>
+          <w:sz w:val="24"/>
+          <w:szCs w:val="24"/>
+        </w:rPr>
+        <w:t>App.py - flask app to render html, functions to change database based on metri</w:t>
+      </w:r>
+      <w:r>
+        <w:rPr>
+          <w:rFonts w:ascii="HP Simplified Light" w:hAnsi="HP Simplified Light"/>
+          <w:sz w:val="24"/>
+          <w:szCs w:val="24"/>
+        </w:rPr>
+        <w:t>c</w:t>
+      </w:r>
+    </w:p>
+    <w:p>
+      <w:pPr>
+        <w:numPr>
+          <w:ilvl w:val="0"/>
+          <w:numId w:val="31"/>
+        </w:numPr>
+        <w:spacing w:after="0" w:line="240" w:lineRule="auto"/>
+        <w:ind w:left="-540" w:right="-540"/>
+        <w:textAlignment w:val="center"/>
+        <w:rPr>
+          <w:rFonts w:ascii="HP Simplified Light" w:hAnsi="HP Simplified Light"/>
+          <w:sz w:val="24"/>
+          <w:szCs w:val="24"/>
+        </w:rPr>
+      </w:pPr>
+      <w:proofErr w:type="gramStart"/>
+      <w:r>
+        <w:rPr>
+          <w:rFonts w:ascii="HP Simplified Light" w:hAnsi="HP Simplified Light"/>
+          <w:sz w:val="24"/>
+          <w:szCs w:val="24"/>
+        </w:rPr>
+        <w:t>FOLDER :</w:t>
+      </w:r>
+      <w:proofErr w:type="gramEnd"/>
+      <w:r>
+        <w:rPr>
+          <w:rFonts w:ascii="HP Simplified Light" w:hAnsi="HP Simplified Light"/>
+          <w:sz w:val="24"/>
+          <w:szCs w:val="24"/>
+        </w:rPr>
+        <w:t xml:space="preserve"> Data</w:t>
+      </w:r>
+    </w:p>
+    <w:p>
+      <w:pPr>
+        <w:numPr>
+          <w:ilvl w:val="1"/>
+          <w:numId w:val="31"/>
+        </w:numPr>
+        <w:spacing w:after="0" w:line="240" w:lineRule="auto"/>
+        <w:ind w:left="0" w:right="-540"/>
+        <w:textAlignment w:val="center"/>
+        <w:rPr>
+          <w:rFonts w:ascii="HP Simplified Light" w:hAnsi="HP Simplified Light"/>
+          <w:sz w:val="24"/>
+          <w:szCs w:val="24"/>
+        </w:rPr>
+      </w:pPr>
+      <w:proofErr w:type="spellStart"/>
+      <w:r>
+        <w:rPr>
+          <w:rFonts w:ascii="HP Simplified Light" w:hAnsi="HP Simplified Light"/>
+          <w:sz w:val="24"/>
+          <w:szCs w:val="24"/>
+        </w:rPr>
+        <w:t>Mysql</w:t>
+      </w:r>
+      <w:proofErr w:type="spellEnd"/>
+      <w:r>
+        <w:rPr>
+          <w:rFonts w:ascii="HP Simplified Light" w:hAnsi="HP Simplified Light"/>
+          <w:sz w:val="24"/>
+          <w:szCs w:val="24"/>
+        </w:rPr>
+        <w:t xml:space="preserve"> or mongo</w:t>
+      </w:r>
+    </w:p>
+    <w:p>
+      <w:pPr>
+        <w:numPr>
+          <w:ilvl w:val="1"/>
+          <w:numId w:val="31"/>
+        </w:numPr>
+        <w:spacing w:after="0" w:line="240" w:lineRule="auto"/>
+        <w:ind w:left="0" w:right="-540"/>
+        <w:textAlignment w:val="center"/>
+        <w:rPr>
+          <w:rFonts w:ascii="HP Simplified Light" w:hAnsi="HP Simplified Light"/>
+          <w:sz w:val="24"/>
+          <w:szCs w:val="24"/>
+        </w:rPr>
+      </w:pPr>
+      <w:proofErr w:type="spellStart"/>
+      <w:r>
+        <w:rPr>
+          <w:rFonts w:ascii="HP Simplified Light" w:hAnsi="HP Simplified Light"/>
+          <w:sz w:val="24"/>
+          <w:szCs w:val="24"/>
+        </w:rPr>
+        <w:t>Datasets.json</w:t>
+      </w:r>
+      <w:proofErr w:type="spellEnd"/>
+    </w:p>
+    <w:p>
+      <w:pPr>
+        <w:numPr>
+          <w:ilvl w:val="1"/>
+          <w:numId w:val="31"/>
+        </w:numPr>
+        <w:spacing w:after="0" w:line="240" w:lineRule="auto"/>
+        <w:ind w:left="0" w:right="-540"/>
+        <w:textAlignment w:val="center"/>
+        <w:rPr>
+          <w:rFonts w:ascii="HP Simplified Light" w:hAnsi="HP Simplified Light"/>
+          <w:sz w:val="24"/>
+          <w:szCs w:val="24"/>
+        </w:rPr>
+      </w:pPr>
+      <w:proofErr w:type="spellStart"/>
+      <w:r>
+        <w:rPr>
+          <w:rFonts w:ascii="HP Simplified Light" w:hAnsi="HP Simplified Light"/>
+          <w:sz w:val="24"/>
+          <w:szCs w:val="24"/>
+        </w:rPr>
+        <w:t>Jupyter</w:t>
+      </w:r>
+      <w:proofErr w:type="spellEnd"/>
+      <w:r>
+        <w:rPr>
+          <w:rFonts w:ascii="HP Simplified Light" w:hAnsi="HP Simplified Light"/>
+          <w:sz w:val="24"/>
+          <w:szCs w:val="24"/>
+        </w:rPr>
+        <w:t xml:space="preserve"> notebook</w:t>
+      </w:r>
+    </w:p>
+    <w:p>
+      <w:pPr>
+        <w:numPr>
+          <w:ilvl w:val="0"/>
+          <w:numId w:val="31"/>
+        </w:numPr>
+        <w:spacing w:after="0" w:line="240" w:lineRule="auto"/>
+        <w:ind w:left="-540" w:right="-540"/>
+        <w:textAlignment w:val="center"/>
+        <w:rPr>
+          <w:rFonts w:ascii="HP Simplified Light" w:hAnsi="HP Simplified Light"/>
+          <w:sz w:val="24"/>
+          <w:szCs w:val="24"/>
+        </w:rPr>
+      </w:pPr>
+      <w:proofErr w:type="gramStart"/>
+      <w:r>
+        <w:rPr>
+          <w:rFonts w:ascii="HP Simplified Light" w:hAnsi="HP Simplified Light"/>
+          <w:sz w:val="24"/>
+          <w:szCs w:val="24"/>
+        </w:rPr>
+        <w:t>FOLDER :</w:t>
+      </w:r>
+      <w:proofErr w:type="gramEnd"/>
+      <w:r>
+        <w:rPr>
+          <w:rFonts w:ascii="HP Simplified Light" w:hAnsi="HP Simplified Light"/>
+          <w:sz w:val="24"/>
+          <w:szCs w:val="24"/>
+        </w:rPr>
+        <w:t xml:space="preserve"> Static</w:t>
+      </w:r>
+    </w:p>
+    <w:p>
+      <w:pPr>
+        <w:numPr>
+          <w:ilvl w:val="1"/>
+          <w:numId w:val="31"/>
+        </w:numPr>
+        <w:spacing w:after="0" w:line="240" w:lineRule="auto"/>
+        <w:ind w:left="0" w:right="-540"/>
+        <w:textAlignment w:val="center"/>
+        <w:rPr>
+          <w:rFonts w:ascii="HP Simplified Light" w:hAnsi="HP Simplified Light"/>
+          <w:sz w:val="24"/>
+          <w:szCs w:val="24"/>
+        </w:rPr>
+      </w:pPr>
+      <w:proofErr w:type="gramStart"/>
+      <w:r>
+        <w:rPr>
+          <w:rFonts w:ascii="HP Simplified Light" w:hAnsi="HP Simplified Light"/>
+          <w:sz w:val="24"/>
+          <w:szCs w:val="24"/>
+        </w:rPr>
+        <w:t>FOLDER :</w:t>
+      </w:r>
+      <w:proofErr w:type="gramEnd"/>
+      <w:r>
+        <w:rPr>
+          <w:rFonts w:ascii="HP Simplified Light" w:hAnsi="HP Simplified Light"/>
+          <w:sz w:val="24"/>
+          <w:szCs w:val="24"/>
+        </w:rPr>
+        <w:t xml:space="preserve"> Js</w:t>
+      </w:r>
+    </w:p>
+    <w:p>
+      <w:pPr>
+        <w:numPr>
+          <w:ilvl w:val="2"/>
+          <w:numId w:val="31"/>
+        </w:numPr>
+        <w:spacing w:after="0" w:line="240" w:lineRule="auto"/>
+        <w:ind w:left="360" w:right="-540"/>
+        <w:textAlignment w:val="center"/>
+        <w:rPr>
+          <w:rFonts w:ascii="HP Simplified Light" w:hAnsi="HP Simplified Light"/>
+          <w:sz w:val="24"/>
+          <w:szCs w:val="24"/>
+        </w:rPr>
+      </w:pPr>
+      <w:r>
+        <w:rPr>
+          <w:rFonts w:ascii="HP Simplified Light" w:hAnsi="HP Simplified Light"/>
+          <w:sz w:val="24"/>
+          <w:szCs w:val="24"/>
+        </w:rPr>
+        <w:t>A</w:t>
+      </w:r>
+      <w:bookmarkStart w:id="0" w:name="_GoBack"/>
+      <w:bookmarkEnd w:id="0"/>
+      <w:r>
+        <w:rPr>
+          <w:rFonts w:ascii="HP Simplified Light" w:hAnsi="HP Simplified Light"/>
+          <w:sz w:val="24"/>
+          <w:szCs w:val="24"/>
+        </w:rPr>
+        <w:t>pp.js - build charts and maps</w:t>
+      </w:r>
+    </w:p>
+    <w:p>
+      <w:pPr>
+        <w:numPr>
+          <w:ilvl w:val="1"/>
+          <w:numId w:val="31"/>
+        </w:numPr>
+        <w:spacing w:after="0" w:line="240" w:lineRule="auto"/>
+        <w:ind w:left="0" w:right="-540"/>
+        <w:textAlignment w:val="center"/>
+        <w:rPr>
+          <w:rFonts w:ascii="HP Simplified Light" w:hAnsi="HP Simplified Light"/>
+          <w:sz w:val="24"/>
+          <w:szCs w:val="24"/>
+        </w:rPr>
+      </w:pPr>
+      <w:proofErr w:type="gramStart"/>
+      <w:r>
+        <w:rPr>
+          <w:rFonts w:ascii="HP Simplified Light" w:hAnsi="HP Simplified Light"/>
+          <w:sz w:val="24"/>
+          <w:szCs w:val="24"/>
+        </w:rPr>
+        <w:t>FOLDER :</w:t>
+      </w:r>
+      <w:proofErr w:type="gramEnd"/>
+      <w:r>
+        <w:rPr>
+          <w:rFonts w:ascii="HP Simplified Light" w:hAnsi="HP Simplified Light"/>
           <w:sz w:val="24"/>
           <w:szCs w:val="24"/>
         </w:rPr>
         <w:t xml:space="preserve"> </w:t>
       </w:r>
-    </w:p>
-    <w:p>
-      <w:pPr>
-        <w:ind w:left="-360"/>
+      <w:proofErr w:type="spellStart"/>
+      <w:r>
+        <w:rPr>
+          <w:rFonts w:ascii="HP Simplified Light" w:hAnsi="HP Simplified Light"/>
+          <w:sz w:val="24"/>
+          <w:szCs w:val="24"/>
+        </w:rPr>
+        <w:t>Css</w:t>
+      </w:r>
+      <w:proofErr w:type="spellEnd"/>
+    </w:p>
+    <w:p>
+      <w:pPr>
+        <w:numPr>
+          <w:ilvl w:val="2"/>
+          <w:numId w:val="31"/>
+        </w:numPr>
+        <w:spacing w:after="0" w:line="240" w:lineRule="auto"/>
+        <w:ind w:left="360" w:right="-540"/>
+        <w:textAlignment w:val="center"/>
+        <w:rPr>
+          <w:rFonts w:ascii="HP Simplified Light" w:hAnsi="HP Simplified Light"/>
+          <w:sz w:val="24"/>
+          <w:szCs w:val="24"/>
+        </w:rPr>
+      </w:pPr>
+      <w:r>
+        <w:rPr>
+          <w:rFonts w:ascii="HP Simplified Light" w:hAnsi="HP Simplified Light"/>
+          <w:sz w:val="24"/>
+          <w:szCs w:val="24"/>
+        </w:rPr>
+        <w:lastRenderedPageBreak/>
+        <w:t>Style.css</w:t>
+      </w:r>
+    </w:p>
+    <w:p>
+      <w:pPr>
+        <w:numPr>
+          <w:ilvl w:val="0"/>
+          <w:numId w:val="31"/>
+        </w:numPr>
+        <w:spacing w:after="0" w:line="240" w:lineRule="auto"/>
+        <w:ind w:left="-540" w:right="-540"/>
+        <w:textAlignment w:val="center"/>
+        <w:rPr>
+          <w:rFonts w:ascii="HP Simplified Light" w:hAnsi="HP Simplified Light"/>
+          <w:sz w:val="24"/>
+          <w:szCs w:val="24"/>
+        </w:rPr>
+      </w:pPr>
+      <w:proofErr w:type="gramStart"/>
+      <w:r>
+        <w:rPr>
+          <w:rFonts w:ascii="HP Simplified Light" w:hAnsi="HP Simplified Light"/>
+          <w:sz w:val="24"/>
+          <w:szCs w:val="24"/>
+        </w:rPr>
+        <w:t>FOLDER :</w:t>
+      </w:r>
+      <w:proofErr w:type="gramEnd"/>
+      <w:r>
+        <w:rPr>
+          <w:rFonts w:ascii="HP Simplified Light" w:hAnsi="HP Simplified Light"/>
+          <w:sz w:val="24"/>
+          <w:szCs w:val="24"/>
+        </w:rPr>
+        <w:t xml:space="preserve"> Templates</w:t>
+      </w:r>
+    </w:p>
+    <w:p>
+      <w:pPr>
+        <w:numPr>
+          <w:ilvl w:val="1"/>
+          <w:numId w:val="31"/>
+        </w:numPr>
+        <w:spacing w:after="0" w:line="240" w:lineRule="auto"/>
+        <w:ind w:left="0" w:right="-540"/>
+        <w:textAlignment w:val="center"/>
+        <w:rPr>
+          <w:rFonts w:ascii="HP Simplified Light" w:hAnsi="HP Simplified Light"/>
+          <w:sz w:val="24"/>
+          <w:szCs w:val="24"/>
+        </w:rPr>
+      </w:pPr>
+      <w:r>
+        <w:rPr>
+          <w:rFonts w:ascii="HP Simplified Light" w:hAnsi="HP Simplified Light"/>
+          <w:sz w:val="24"/>
+          <w:szCs w:val="24"/>
+        </w:rPr>
+        <w:t>Index.html</w:t>
+      </w:r>
+    </w:p>
+    <w:p>
+      <w:pPr>
+        <w:ind w:left="-540" w:right="-540"/>
+        <w:rPr>
+          <w:color w:val="D7230D" w:themeColor="accent6" w:themeShade="BF"/>
+          <w:sz w:val="24"/>
+          <w:szCs w:val="24"/>
+          <w:u w:val="single"/>
+        </w:rPr>
+      </w:pPr>
+    </w:p>
+    <w:p>
+      <w:pPr>
+        <w:ind w:left="-540" w:right="-540"/>
+        <w:rPr>
+          <w:sz w:val="24"/>
+          <w:szCs w:val="24"/>
+        </w:rPr>
+      </w:pPr>
+    </w:p>
+    <w:p>
+      <w:pPr>
+        <w:ind w:left="-540" w:right="-540"/>
+        <w:rPr>
+          <w:sz w:val="24"/>
+          <w:szCs w:val="24"/>
+        </w:rPr>
+      </w:pPr>
+      <w:r>
+        <w:rPr>
+          <w:sz w:val="24"/>
+          <w:szCs w:val="24"/>
+        </w:rPr>
+        <w:t xml:space="preserve"> </w:t>
+      </w:r>
+    </w:p>
+    <w:p>
+      <w:pPr>
+        <w:ind w:left="-540" w:right="-540"/>
         <w:contextualSpacing/>
         <w:rPr>
           <w:sz w:val="24"/>
@@ -1157,6 +2617,119 @@
     </w:lvl>
   </w:abstractNum>
   <w:abstractNum w:abstractNumId="10" w15:restartNumberingAfterBreak="0">
+    <w:nsid w:val="042F3DFC"/>
+    <w:multiLevelType w:val="multilevel"/>
+    <w:tmpl w:val="5D48F80A"/>
+    <w:lvl w:ilvl="0">
+      <w:start w:val="1"/>
+      <w:numFmt w:val="decimal"/>
+      <w:lvlText w:val="%1."/>
+      <w:lvlJc w:val="left"/>
+      <w:pPr>
+        <w:tabs>
+          <w:tab w:val="num" w:pos="720"/>
+        </w:tabs>
+        <w:ind w:left="720" w:hanging="360"/>
+      </w:pPr>
+    </w:lvl>
+    <w:lvl w:ilvl="1" w:tentative="1">
+      <w:start w:val="1"/>
+      <w:numFmt w:val="decimal"/>
+      <w:lvlText w:val="%2."/>
+      <w:lvlJc w:val="left"/>
+      <w:pPr>
+        <w:tabs>
+          <w:tab w:val="num" w:pos="1440"/>
+        </w:tabs>
+        <w:ind w:left="1440" w:hanging="360"/>
+      </w:pPr>
+    </w:lvl>
+    <w:lvl w:ilvl="2" w:tentative="1">
+      <w:start w:val="1"/>
+      <w:numFmt w:val="decimal"/>
+      <w:lvlText w:val="%3."/>
+      <w:lvlJc w:val="left"/>
+      <w:pPr>
+        <w:tabs>
+          <w:tab w:val="num" w:pos="2160"/>
+        </w:tabs>
+        <w:ind w:left="2160" w:hanging="360"/>
+      </w:pPr>
+    </w:lvl>
+    <w:lvl w:ilvl="3" w:tentative="1">
+      <w:start w:val="1"/>
+      <w:numFmt w:val="decimal"/>
+      <w:lvlText w:val="%4."/>
+      <w:lvlJc w:val="left"/>
+      <w:pPr>
+        <w:tabs>
+          <w:tab w:val="num" w:pos="2880"/>
+        </w:tabs>
+        <w:ind w:left="2880" w:hanging="360"/>
+      </w:pPr>
+    </w:lvl>
+    <w:lvl w:ilvl="4" w:tentative="1">
+      <w:start w:val="1"/>
+      <w:numFmt w:val="decimal"/>
+      <w:lvlText w:val="%5."/>
+      <w:lvlJc w:val="left"/>
+      <w:pPr>
+        <w:tabs>
+          <w:tab w:val="num" w:pos="3600"/>
+        </w:tabs>
+        <w:ind w:left="3600" w:hanging="360"/>
+      </w:pPr>
+    </w:lvl>
+    <w:lvl w:ilvl="5" w:tentative="1">
+      <w:start w:val="1"/>
+      <w:numFmt w:val="decimal"/>
+      <w:lvlText w:val="%6."/>
+      <w:lvlJc w:val="left"/>
+      <w:pPr>
+        <w:tabs>
+          <w:tab w:val="num" w:pos="4320"/>
+        </w:tabs>
+        <w:ind w:left="4320" w:hanging="360"/>
+      </w:pPr>
+    </w:lvl>
+    <w:lvl w:ilvl="6" w:tentative="1">
+      <w:start w:val="1"/>
+      <w:numFmt w:val="decimal"/>
+      <w:lvlText w:val="%7."/>
+      <w:lvlJc w:val="left"/>
+      <w:pPr>
+        <w:tabs>
+          <w:tab w:val="num" w:pos="5040"/>
+        </w:tabs>
+        <w:ind w:left="5040" w:hanging="360"/>
+      </w:pPr>
+    </w:lvl>
+    <w:lvl w:ilvl="7" w:tentative="1">
+      <w:start w:val="1"/>
+      <w:numFmt w:val="decimal"/>
+      <w:lvlText w:val="%8."/>
+      <w:lvlJc w:val="left"/>
+      <w:pPr>
+        <w:tabs>
+          <w:tab w:val="num" w:pos="5760"/>
+        </w:tabs>
+        <w:ind w:left="5760" w:hanging="360"/>
+      </w:pPr>
+    </w:lvl>
+    <w:lvl w:ilvl="8" w:tentative="1">
+      <w:start w:val="1"/>
+      <w:numFmt w:val="decimal"/>
+      <w:lvlText w:val="%9."/>
+      <w:lvlJc w:val="left"/>
+      <w:pPr>
+        <w:tabs>
+          <w:tab w:val="num" w:pos="6480"/>
+        </w:tabs>
+        <w:ind w:left="6480" w:hanging="360"/>
+      </w:pPr>
+    </w:lvl>
+  </w:abstractNum>
+  <w:abstractNum w:abstractNumId="11" w15:restartNumberingAfterBreak="0">
     <w:nsid w:val="05BD582D"/>
     <w:multiLevelType w:val="hybridMultilevel"/>
     <w:tmpl w:val="C6485B8A"/>
@@ -1249,7 +2822,156 @@
       </w:pPr>
     </w:lvl>
   </w:abstractNum>
-  <w:abstractNum w:abstractNumId="11" w15:restartNumberingAfterBreak="0">
+  <w:abstractNum w:abstractNumId="12" w15:restartNumberingAfterBreak="0">
+    <w:nsid w:val="14873D85"/>
+    <w:multiLevelType w:val="multilevel"/>
+    <w:tmpl w:val="938838B4"/>
+    <w:lvl w:ilvl="0">
+      <w:start w:val="1"/>
+      <w:numFmt w:val="bullet"/>
+      <w:lvlText w:val=""/>
+      <w:lvlJc w:val="left"/>
+      <w:pPr>
+        <w:tabs>
+          <w:tab w:val="num" w:pos="720"/>
+        </w:tabs>
+        <w:ind w:left="720" w:hanging="360"/>
+      </w:pPr>
+      <w:rPr>
+        <w:rFonts w:ascii="Symbol" w:hAnsi="Symbol" w:hint="default"/>
+        <w:sz w:val="20"/>
+      </w:rPr>
+    </w:lvl>
+    <w:lvl w:ilvl="1" w:tentative="1">
+      <w:start w:val="1"/>
+      <w:numFmt w:val="bullet"/>
+      <w:lvlText w:val=""/>
+      <w:lvlJc w:val="left"/>
+      <w:pPr>
+        <w:tabs>
+          <w:tab w:val="num" w:pos="1440"/>
+        </w:tabs>
+        <w:ind w:left="1440" w:hanging="360"/>
+      </w:pPr>
+      <w:rPr>
+        <w:rFonts w:ascii="Symbol" w:hAnsi="Symbol" w:hint="default"/>
+        <w:sz w:val="20"/>
+      </w:rPr>
+    </w:lvl>
+    <w:lvl w:ilvl="2" w:tentative="1">
+      <w:start w:val="1"/>
+      <w:numFmt w:val="bullet"/>
+      <w:lvlText w:val=""/>
+      <w:lvlJc w:val="left"/>
+      <w:pPr>
+        <w:tabs>
+          <w:tab w:val="num" w:pos="2160"/>
+        </w:tabs>
+        <w:ind w:left="2160" w:hanging="360"/>
+      </w:pPr>
+      <w:rPr>
+        <w:rFonts w:ascii="Symbol" w:hAnsi="Symbol" w:hint="default"/>
+        <w:sz w:val="20"/>
+      </w:rPr>
+    </w:lvl>
+    <w:lvl w:ilvl="3" w:tentative="1">
+      <w:start w:val="1"/>
+      <w:numFmt w:val="bullet"/>
+      <w:lvlText w:val=""/>
+      <w:lvlJc w:val="left"/>
+      <w:pPr>
+        <w:tabs>
+          <w:tab w:val="num" w:pos="2880"/>
+        </w:tabs>
+        <w:ind w:left="2880" w:hanging="360"/>
+      </w:pPr>
+      <w:rPr>
+        <w:rFonts w:ascii="Symbol" w:hAnsi="Symbol" w:hint="default"/>
+        <w:sz w:val="20"/>
+      </w:rPr>
+    </w:lvl>
+    <w:lvl w:ilvl="4" w:tentative="1">
+      <w:start w:val="1"/>
+      <w:numFmt w:val="bullet"/>
+      <w:lvlText w:val=""/>
+      <w:lvlJc w:val="left"/>
+      <w:pPr>
+        <w:tabs>
+          <w:tab w:val="num" w:pos="3600"/>
+        </w:tabs>
+        <w:ind w:left="3600" w:hanging="360"/>
+      </w:pPr>
+      <w:rPr>
+        <w:rFonts w:ascii="Symbol" w:hAnsi="Symbol" w:hint="default"/>
+        <w:sz w:val="20"/>
+      </w:rPr>
+    </w:lvl>
+    <w:lvl w:ilvl="5" w:tentative="1">
+      <w:start w:val="1"/>
+      <w:numFmt w:val="bullet"/>
+      <w:lvlText w:val=""/>
+      <w:lvlJc w:val="left"/>
+      <w:pPr>
+        <w:tabs>
+          <w:tab w:val="num" w:pos="4320"/>
+        </w:tabs>
+        <w:ind w:left="4320" w:hanging="360"/>
+      </w:pPr>
+      <w:rPr>
+        <w:rFonts w:ascii="Symbol" w:hAnsi="Symbol" w:hint="default"/>
+        <w:sz w:val="20"/>
+      </w:rPr>
+    </w:lvl>
+    <w:lvl w:ilvl="6" w:tentative="1">
+      <w:start w:val="1"/>
+      <w:numFmt w:val="bullet"/>
+      <w:lvlText w:val=""/>
+      <w:lvlJc w:val="left"/>
+      <w:pPr>
+        <w:tabs>
+          <w:tab w:val="num" w:pos="5040"/>
+        </w:tabs>
+        <w:ind w:left="5040" w:hanging="360"/>
+      </w:pPr>
+      <w:rPr>
+        <w:rFonts w:ascii="Symbol" w:hAnsi="Symbol" w:hint="default"/>
+        <w:sz w:val="20"/>
+      </w:rPr>
+    </w:lvl>
+    <w:lvl w:ilvl="7" w:tentative="1">
+      <w:start w:val="1"/>
+      <w:numFmt w:val="bullet"/>
+      <w:lvlText w:val=""/>
+      <w:lvlJc w:val="left"/>
+      <w:pPr>
+        <w:tabs>
+          <w:tab w:val="num" w:pos="5760"/>
+        </w:tabs>
+        <w:ind w:left="5760" w:hanging="360"/>
+      </w:pPr>
+      <w:rPr>
+        <w:rFonts w:ascii="Symbol" w:hAnsi="Symbol" w:hint="default"/>
+        <w:sz w:val="20"/>
+      </w:rPr>
+    </w:lvl>
+    <w:lvl w:ilvl="8" w:tentative="1">
+      <w:start w:val="1"/>
+      <w:numFmt w:val="bullet"/>
+      <w:lvlText w:val=""/>
+      <w:lvlJc w:val="left"/>
+      <w:pPr>
+        <w:tabs>
+          <w:tab w:val="num" w:pos="6480"/>
+        </w:tabs>
+        <w:ind w:left="6480" w:hanging="360"/>
+      </w:pPr>
+      <w:rPr>
+        <w:rFonts w:ascii="Symbol" w:hAnsi="Symbol" w:hint="default"/>
+        <w:sz w:val="20"/>
+      </w:rPr>
+    </w:lvl>
+  </w:abstractNum>
+  <w:abstractNum w:abstractNumId="13" w15:restartNumberingAfterBreak="0">
     <w:nsid w:val="251D0372"/>
     <w:multiLevelType w:val="hybridMultilevel"/>
     <w:tmpl w:val="BEE29A66"/>
@@ -1362,7 +3084,418 @@
       </w:rPr>
     </w:lvl>
   </w:abstractNum>
-  <w:abstractNum w:abstractNumId="12" w15:restartNumberingAfterBreak="0">
+  <w:abstractNum w:abstractNumId="14" w15:restartNumberingAfterBreak="0">
+    <w:nsid w:val="2ACB57EB"/>
+    <w:multiLevelType w:val="multilevel"/>
+    <w:tmpl w:val="57721EAC"/>
+    <w:lvl w:ilvl="0">
+      <w:start w:val="1"/>
+      <w:numFmt w:val="bullet"/>
+      <w:lvlText w:val=""/>
+      <w:lvlJc w:val="left"/>
+      <w:pPr>
+        <w:tabs>
+          <w:tab w:val="num" w:pos="720"/>
+        </w:tabs>
+        <w:ind w:left="720" w:hanging="360"/>
+      </w:pPr>
+      <w:rPr>
+        <w:rFonts w:ascii="Symbol" w:hAnsi="Symbol" w:hint="default"/>
+        <w:sz w:val="20"/>
+      </w:rPr>
+    </w:lvl>
+    <w:lvl w:ilvl="1" w:tentative="1">
+      <w:start w:val="1"/>
+      <w:numFmt w:val="bullet"/>
+      <w:lvlText w:val=""/>
+      <w:lvlJc w:val="left"/>
+      <w:pPr>
+        <w:tabs>
+          <w:tab w:val="num" w:pos="1440"/>
+        </w:tabs>
+        <w:ind w:left="1440" w:hanging="360"/>
+      </w:pPr>
+      <w:rPr>
+        <w:rFonts w:ascii="Symbol" w:hAnsi="Symbol" w:hint="default"/>
+        <w:sz w:val="20"/>
+      </w:rPr>
+    </w:lvl>
+    <w:lvl w:ilvl="2" w:tentative="1">
+      <w:start w:val="1"/>
+      <w:numFmt w:val="bullet"/>
+      <w:lvlText w:val=""/>
+      <w:lvlJc w:val="left"/>
+      <w:pPr>
+        <w:tabs>
+          <w:tab w:val="num" w:pos="2160"/>
+        </w:tabs>
+        <w:ind w:left="2160" w:hanging="360"/>
+      </w:pPr>
+      <w:rPr>
+        <w:rFonts w:ascii="Symbol" w:hAnsi="Symbol" w:hint="default"/>
+        <w:sz w:val="20"/>
+      </w:rPr>
+    </w:lvl>
+    <w:lvl w:ilvl="3" w:tentative="1">
+      <w:start w:val="1"/>
+      <w:numFmt w:val="bullet"/>
+      <w:lvlText w:val=""/>
+      <w:lvlJc w:val="left"/>
+      <w:pPr>
+        <w:tabs>
+          <w:tab w:val="num" w:pos="2880"/>
+        </w:tabs>
+        <w:ind w:left="2880" w:hanging="360"/>
+      </w:pPr>
+      <w:rPr>
+        <w:rFonts w:ascii="Symbol" w:hAnsi="Symbol" w:hint="default"/>
+        <w:sz w:val="20"/>
+      </w:rPr>
+    </w:lvl>
+    <w:lvl w:ilvl="4" w:tentative="1">
+      <w:start w:val="1"/>
+      <w:numFmt w:val="bullet"/>
+      <w:lvlText w:val=""/>
+      <w:lvlJc w:val="left"/>
+      <w:pPr>
+        <w:tabs>
+          <w:tab w:val="num" w:pos="3600"/>
+        </w:tabs>
+        <w:ind w:left="3600" w:hanging="360"/>
+      </w:pPr>
+      <w:rPr>
+        <w:rFonts w:ascii="Symbol" w:hAnsi="Symbol" w:hint="default"/>
+        <w:sz w:val="20"/>
+      </w:rPr>
+    </w:lvl>
+    <w:lvl w:ilvl="5" w:tentative="1">
+      <w:start w:val="1"/>
+      <w:numFmt w:val="bullet"/>
+      <w:lvlText w:val=""/>
+      <w:lvlJc w:val="left"/>
+      <w:pPr>
+        <w:tabs>
+          <w:tab w:val="num" w:pos="4320"/>
+        </w:tabs>
+        <w:ind w:left="4320" w:hanging="360"/>
+      </w:pPr>
+      <w:rPr>
+        <w:rFonts w:ascii="Symbol" w:hAnsi="Symbol" w:hint="default"/>
+        <w:sz w:val="20"/>
+      </w:rPr>
+    </w:lvl>
+    <w:lvl w:ilvl="6" w:tentative="1">
+      <w:start w:val="1"/>
+      <w:numFmt w:val="bullet"/>
+      <w:lvlText w:val=""/>
+      <w:lvlJc w:val="left"/>
+      <w:pPr>
+        <w:tabs>
+          <w:tab w:val="num" w:pos="5040"/>
+        </w:tabs>
+        <w:ind w:left="5040" w:hanging="360"/>
+      </w:pPr>
+      <w:rPr>
+        <w:rFonts w:ascii="Symbol" w:hAnsi="Symbol" w:hint="default"/>
+        <w:sz w:val="20"/>
+      </w:rPr>
+    </w:lvl>
+    <w:lvl w:ilvl="7" w:tentative="1">
+      <w:start w:val="1"/>
+      <w:numFmt w:val="bullet"/>
+      <w:lvlText w:val=""/>
+      <w:lvlJc w:val="left"/>
+      <w:pPr>
+        <w:tabs>
+          <w:tab w:val="num" w:pos="5760"/>
+        </w:tabs>
+        <w:ind w:left="5760" w:hanging="360"/>
+      </w:pPr>
+      <w:rPr>
+        <w:rFonts w:ascii="Symbol" w:hAnsi="Symbol" w:hint="default"/>
+        <w:sz w:val="20"/>
+      </w:rPr>
+    </w:lvl>
+    <w:lvl w:ilvl="8" w:tentative="1">
+      <w:start w:val="1"/>
+      <w:numFmt w:val="bullet"/>
+      <w:lvlText w:val=""/>
+      <w:lvlJc w:val="left"/>
+      <w:pPr>
+        <w:tabs>
+          <w:tab w:val="num" w:pos="6480"/>
+        </w:tabs>
+        <w:ind w:left="6480" w:hanging="360"/>
+      </w:pPr>
+      <w:rPr>
+        <w:rFonts w:ascii="Symbol" w:hAnsi="Symbol" w:hint="default"/>
+        <w:sz w:val="20"/>
+      </w:rPr>
+    </w:lvl>
+  </w:abstractNum>
+  <w:abstractNum w:abstractNumId="15" w15:restartNumberingAfterBreak="0">
+    <w:nsid w:val="3BD820CD"/>
+    <w:multiLevelType w:val="multilevel"/>
+    <w:tmpl w:val="057E0884"/>
+    <w:lvl w:ilvl="0">
+      <w:start w:val="1"/>
+      <w:numFmt w:val="bullet"/>
+      <w:lvlText w:val=""/>
+      <w:lvlJc w:val="left"/>
+      <w:pPr>
+        <w:tabs>
+          <w:tab w:val="num" w:pos="720"/>
+        </w:tabs>
+        <w:ind w:left="720" w:hanging="360"/>
+      </w:pPr>
+      <w:rPr>
+        <w:rFonts w:ascii="Symbol" w:hAnsi="Symbol" w:hint="default"/>
+        <w:sz w:val="20"/>
+      </w:rPr>
+    </w:lvl>
+    <w:lvl w:ilvl="1" w:tentative="1">
+      <w:start w:val="1"/>
+      <w:numFmt w:val="bullet"/>
+      <w:lvlText w:val=""/>
+      <w:lvlJc w:val="left"/>
+      <w:pPr>
+        <w:tabs>
+          <w:tab w:val="num" w:pos="1440"/>
+        </w:tabs>
+        <w:ind w:left="1440" w:hanging="360"/>
+      </w:pPr>
+      <w:rPr>
+        <w:rFonts w:ascii="Symbol" w:hAnsi="Symbol" w:hint="default"/>
+        <w:sz w:val="20"/>
+      </w:rPr>
+    </w:lvl>
+    <w:lvl w:ilvl="2" w:tentative="1">
+      <w:start w:val="1"/>
+      <w:numFmt w:val="bullet"/>
+      <w:lvlText w:val=""/>
+      <w:lvlJc w:val="left"/>
+      <w:pPr>
+        <w:tabs>
+          <w:tab w:val="num" w:pos="2160"/>
+        </w:tabs>
+        <w:ind w:left="2160" w:hanging="360"/>
+      </w:pPr>
+      <w:rPr>
+        <w:rFonts w:ascii="Symbol" w:hAnsi="Symbol" w:hint="default"/>
+        <w:sz w:val="20"/>
+      </w:rPr>
+    </w:lvl>
+    <w:lvl w:ilvl="3" w:tentative="1">
+      <w:start w:val="1"/>
+      <w:numFmt w:val="bullet"/>
+      <w:lvlText w:val=""/>
+      <w:lvlJc w:val="left"/>
+      <w:pPr>
+        <w:tabs>
+          <w:tab w:val="num" w:pos="2880"/>
+        </w:tabs>
+        <w:ind w:left="2880" w:hanging="360"/>
+      </w:pPr>
+      <w:rPr>
+        <w:rFonts w:ascii="Symbol" w:hAnsi="Symbol" w:hint="default"/>
+        <w:sz w:val="20"/>
+      </w:rPr>
+    </w:lvl>
+    <w:lvl w:ilvl="4" w:tentative="1">
+      <w:start w:val="1"/>
+      <w:numFmt w:val="bullet"/>
+      <w:lvlText w:val=""/>
+      <w:lvlJc w:val="left"/>
+      <w:pPr>
+        <w:tabs>
+          <w:tab w:val="num" w:pos="3600"/>
+        </w:tabs>
+        <w:ind w:left="3600" w:hanging="360"/>
+      </w:pPr>
+      <w:rPr>
+        <w:rFonts w:ascii="Symbol" w:hAnsi="Symbol" w:hint="default"/>
+        <w:sz w:val="20"/>
+      </w:rPr>
+    </w:lvl>
+    <w:lvl w:ilvl="5" w:tentative="1">
+      <w:start w:val="1"/>
+      <w:numFmt w:val="bullet"/>
+      <w:lvlText w:val=""/>
+      <w:lvlJc w:val="left"/>
+      <w:pPr>
+        <w:tabs>
+          <w:tab w:val="num" w:pos="4320"/>
+        </w:tabs>
+        <w:ind w:left="4320" w:hanging="360"/>
+      </w:pPr>
+      <w:rPr>
+        <w:rFonts w:ascii="Symbol" w:hAnsi="Symbol" w:hint="default"/>
+        <w:sz w:val="20"/>
+      </w:rPr>
+    </w:lvl>
+    <w:lvl w:ilvl="6" w:tentative="1">
+      <w:start w:val="1"/>
+      <w:numFmt w:val="bullet"/>
+      <w:lvlText w:val=""/>
+      <w:lvlJc w:val="left"/>
+      <w:pPr>
+        <w:tabs>
+          <w:tab w:val="num" w:pos="5040"/>
+        </w:tabs>
+        <w:ind w:left="5040" w:hanging="360"/>
+      </w:pPr>
+      <w:rPr>
+        <w:rFonts w:ascii="Symbol" w:hAnsi="Symbol" w:hint="default"/>
+        <w:sz w:val="20"/>
+      </w:rPr>
+    </w:lvl>
+    <w:lvl w:ilvl="7" w:tentative="1">
+      <w:start w:val="1"/>
+      <w:numFmt w:val="bullet"/>
+      <w:lvlText w:val=""/>
+      <w:lvlJc w:val="left"/>
+      <w:pPr>
+        <w:tabs>
+          <w:tab w:val="num" w:pos="5760"/>
+        </w:tabs>
+        <w:ind w:left="5760" w:hanging="360"/>
+      </w:pPr>
+      <w:rPr>
+        <w:rFonts w:ascii="Symbol" w:hAnsi="Symbol" w:hint="default"/>
+        <w:sz w:val="20"/>
+      </w:rPr>
+    </w:lvl>
+    <w:lvl w:ilvl="8" w:tentative="1">
+      <w:start w:val="1"/>
+      <w:numFmt w:val="bullet"/>
+      <w:lvlText w:val=""/>
+      <w:lvlJc w:val="left"/>
+      <w:pPr>
+        <w:tabs>
+          <w:tab w:val="num" w:pos="6480"/>
+        </w:tabs>
+        <w:ind w:left="6480" w:hanging="360"/>
+      </w:pPr>
+      <w:rPr>
+        <w:rFonts w:ascii="Symbol" w:hAnsi="Symbol" w:hint="default"/>
+        <w:sz w:val="20"/>
+      </w:rPr>
+    </w:lvl>
+  </w:abstractNum>
+  <w:abstractNum w:abstractNumId="16" w15:restartNumberingAfterBreak="0">
+    <w:nsid w:val="432D4E65"/>
+    <w:multiLevelType w:val="multilevel"/>
+    <w:tmpl w:val="93269D5E"/>
+    <w:lvl w:ilvl="0">
+      <w:start w:val="1"/>
+      <w:numFmt w:val="decimal"/>
+      <w:lvlText w:val="%1."/>
+      <w:lvlJc w:val="left"/>
+      <w:pPr>
+        <w:tabs>
+          <w:tab w:val="num" w:pos="720"/>
+        </w:tabs>
+        <w:ind w:left="720" w:hanging="360"/>
+      </w:pPr>
+    </w:lvl>
+    <w:lvl w:ilvl="1" w:tentative="1">
+      <w:start w:val="1"/>
+      <w:numFmt w:val="decimal"/>
+      <w:lvlText w:val="%2."/>
+      <w:lvlJc w:val="left"/>
+      <w:pPr>
+        <w:tabs>
+          <w:tab w:val="num" w:pos="1440"/>
+        </w:tabs>
+        <w:ind w:left="1440" w:hanging="360"/>
+      </w:pPr>
+    </w:lvl>
+    <w:lvl w:ilvl="2" w:tentative="1">
+      <w:start w:val="1"/>
+      <w:numFmt w:val="decimal"/>
+      <w:lvlText w:val="%3."/>
+      <w:lvlJc w:val="left"/>
+      <w:pPr>
+        <w:tabs>
+          <w:tab w:val="num" w:pos="2160"/>
+        </w:tabs>
+        <w:ind w:left="2160" w:hanging="360"/>
+      </w:pPr>
+    </w:lvl>
+    <w:lvl w:ilvl="3" w:tentative="1">
+      <w:start w:val="1"/>
+      <w:numFmt w:val="decimal"/>
+      <w:lvlText w:val="%4."/>
+      <w:lvlJc w:val="left"/>
+      <w:pPr>
+        <w:tabs>
+          <w:tab w:val="num" w:pos="2880"/>
+        </w:tabs>
+        <w:ind w:left="2880" w:hanging="360"/>
+      </w:pPr>
+    </w:lvl>
+    <w:lvl w:ilvl="4" w:tentative="1">
+      <w:start w:val="1"/>
+      <w:numFmt w:val="decimal"/>
+      <w:lvlText w:val="%5."/>
+      <w:lvlJc w:val="left"/>
+      <w:pPr>
+        <w:tabs>
+          <w:tab w:val="num" w:pos="3600"/>
+        </w:tabs>
+        <w:ind w:left="3600" w:hanging="360"/>
+      </w:pPr>
+    </w:lvl>
+    <w:lvl w:ilvl="5" w:tentative="1">
+      <w:start w:val="1"/>
+      <w:numFmt w:val="decimal"/>
+      <w:lvlText w:val="%6."/>
+      <w:lvlJc w:val="left"/>
+      <w:pPr>
+        <w:tabs>
+          <w:tab w:val="num" w:pos="4320"/>
+        </w:tabs>
+        <w:ind w:left="4320" w:hanging="360"/>
+      </w:pPr>
+    </w:lvl>
+    <w:lvl w:ilvl="6" w:tentative="1">
+      <w:start w:val="1"/>
+      <w:numFmt w:val="decimal"/>
+      <w:lvlText w:val="%7."/>
+      <w:lvlJc w:val="left"/>
+      <w:pPr>
+        <w:tabs>
+          <w:tab w:val="num" w:pos="5040"/>
+        </w:tabs>
+        <w:ind w:left="5040" w:hanging="360"/>
+      </w:pPr>
+    </w:lvl>
+    <w:lvl w:ilvl="7" w:tentative="1">
+      <w:start w:val="1"/>
+      <w:numFmt w:val="decimal"/>
+      <w:lvlText w:val="%8."/>
+      <w:lvlJc w:val="left"/>
+      <w:pPr>
+        <w:tabs>
+          <w:tab w:val="num" w:pos="5760"/>
+        </w:tabs>
+        <w:ind w:left="5760" w:hanging="360"/>
+      </w:pPr>
+    </w:lvl>
+    <w:lvl w:ilvl="8" w:tentative="1">
+      <w:start w:val="1"/>
+      <w:numFmt w:val="decimal"/>
+      <w:lvlText w:val="%9."/>
+      <w:lvlJc w:val="left"/>
+      <w:pPr>
+        <w:tabs>
+          <w:tab w:val="num" w:pos="6480"/>
+        </w:tabs>
+        <w:ind w:left="6480" w:hanging="360"/>
+      </w:pPr>
+    </w:lvl>
+  </w:abstractNum>
+  <w:abstractNum w:abstractNumId="17" w15:restartNumberingAfterBreak="0">
     <w:nsid w:val="45645B66"/>
     <w:multiLevelType w:val="hybridMultilevel"/>
     <w:tmpl w:val="5C2808F2"/>
@@ -1475,7 +3608,156 @@
       </w:rPr>
     </w:lvl>
   </w:abstractNum>
-  <w:abstractNum w:abstractNumId="13" w15:restartNumberingAfterBreak="0">
+  <w:abstractNum w:abstractNumId="18" w15:restartNumberingAfterBreak="0">
+    <w:nsid w:val="4D255AED"/>
+    <w:multiLevelType w:val="multilevel"/>
+    <w:tmpl w:val="184A39E6"/>
+    <w:lvl w:ilvl="0">
+      <w:start w:val="1"/>
+      <w:numFmt w:val="bullet"/>
+      <w:lvlText w:val=""/>
+      <w:lvlJc w:val="left"/>
+      <w:pPr>
+        <w:tabs>
+          <w:tab w:val="num" w:pos="720"/>
+        </w:tabs>
+        <w:ind w:left="720" w:hanging="360"/>
+      </w:pPr>
+      <w:rPr>
+        <w:rFonts w:ascii="Symbol" w:hAnsi="Symbol" w:hint="default"/>
+        <w:sz w:val="20"/>
+      </w:rPr>
+    </w:lvl>
+    <w:lvl w:ilvl="1" w:tentative="1">
+      <w:start w:val="1"/>
+      <w:numFmt w:val="bullet"/>
+      <w:lvlText w:val=""/>
+      <w:lvlJc w:val="left"/>
+      <w:pPr>
+        <w:tabs>
+          <w:tab w:val="num" w:pos="1440"/>
+        </w:tabs>
+        <w:ind w:left="1440" w:hanging="360"/>
+      </w:pPr>
+      <w:rPr>
+        <w:rFonts w:ascii="Symbol" w:hAnsi="Symbol" w:hint="default"/>
+        <w:sz w:val="20"/>
+      </w:rPr>
+    </w:lvl>
+    <w:lvl w:ilvl="2" w:tentative="1">
+      <w:start w:val="1"/>
+      <w:numFmt w:val="bullet"/>
+      <w:lvlText w:val=""/>
+      <w:lvlJc w:val="left"/>
+      <w:pPr>
+        <w:tabs>
+          <w:tab w:val="num" w:pos="2160"/>
+        </w:tabs>
+        <w:ind w:left="2160" w:hanging="360"/>
+      </w:pPr>
+      <w:rPr>
+        <w:rFonts w:ascii="Symbol" w:hAnsi="Symbol" w:hint="default"/>
+        <w:sz w:val="20"/>
+      </w:rPr>
+    </w:lvl>
+    <w:lvl w:ilvl="3" w:tentative="1">
+      <w:start w:val="1"/>
+      <w:numFmt w:val="bullet"/>
+      <w:lvlText w:val=""/>
+      <w:lvlJc w:val="left"/>
+      <w:pPr>
+        <w:tabs>
+          <w:tab w:val="num" w:pos="2880"/>
+        </w:tabs>
+        <w:ind w:left="2880" w:hanging="360"/>
+      </w:pPr>
+      <w:rPr>
+        <w:rFonts w:ascii="Symbol" w:hAnsi="Symbol" w:hint="default"/>
+        <w:sz w:val="20"/>
+      </w:rPr>
+    </w:lvl>
+    <w:lvl w:ilvl="4" w:tentative="1">
+      <w:start w:val="1"/>
+      <w:numFmt w:val="bullet"/>
+      <w:lvlText w:val=""/>
+      <w:lvlJc w:val="left"/>
+      <w:pPr>
+        <w:tabs>
+          <w:tab w:val="num" w:pos="3600"/>
+        </w:tabs>
+        <w:ind w:left="3600" w:hanging="360"/>
+      </w:pPr>
+      <w:rPr>
+        <w:rFonts w:ascii="Symbol" w:hAnsi="Symbol" w:hint="default"/>
+        <w:sz w:val="20"/>
+      </w:rPr>
+    </w:lvl>
+    <w:lvl w:ilvl="5" w:tentative="1">
+      <w:start w:val="1"/>
+      <w:numFmt w:val="bullet"/>
+      <w:lvlText w:val=""/>
+      <w:lvlJc w:val="left"/>
+      <w:pPr>
+        <w:tabs>
+          <w:tab w:val="num" w:pos="4320"/>
+        </w:tabs>
+        <w:ind w:left="4320" w:hanging="360"/>
+      </w:pPr>
+      <w:rPr>
+        <w:rFonts w:ascii="Symbol" w:hAnsi="Symbol" w:hint="default"/>
+        <w:sz w:val="20"/>
+      </w:rPr>
+    </w:lvl>
+    <w:lvl w:ilvl="6" w:tentative="1">
+      <w:start w:val="1"/>
+      <w:numFmt w:val="bullet"/>
+      <w:lvlText w:val=""/>
+      <w:lvlJc w:val="left"/>
+      <w:pPr>
+        <w:tabs>
+          <w:tab w:val="num" w:pos="5040"/>
+        </w:tabs>
+        <w:ind w:left="5040" w:hanging="360"/>
+      </w:pPr>
+      <w:rPr>
+        <w:rFonts w:ascii="Symbol" w:hAnsi="Symbol" w:hint="default"/>
+        <w:sz w:val="20"/>
+      </w:rPr>
+    </w:lvl>
+    <w:lvl w:ilvl="7" w:tentative="1">
+      <w:start w:val="1"/>
+      <w:numFmt w:val="bullet"/>
+      <w:lvlText w:val=""/>
+      <w:lvlJc w:val="left"/>
+      <w:pPr>
+        <w:tabs>
+          <w:tab w:val="num" w:pos="5760"/>
+        </w:tabs>
+        <w:ind w:left="5760" w:hanging="360"/>
+      </w:pPr>
+      <w:rPr>
+        <w:rFonts w:ascii="Symbol" w:hAnsi="Symbol" w:hint="default"/>
+        <w:sz w:val="20"/>
+      </w:rPr>
+    </w:lvl>
+    <w:lvl w:ilvl="8" w:tentative="1">
+      <w:start w:val="1"/>
+      <w:numFmt w:val="bullet"/>
+      <w:lvlText w:val=""/>
+      <w:lvlJc w:val="left"/>
+      <w:pPr>
+        <w:tabs>
+          <w:tab w:val="num" w:pos="6480"/>
+        </w:tabs>
+        <w:ind w:left="6480" w:hanging="360"/>
+      </w:pPr>
+      <w:rPr>
+        <w:rFonts w:ascii="Symbol" w:hAnsi="Symbol" w:hint="default"/>
+        <w:sz w:val="20"/>
+      </w:rPr>
+    </w:lvl>
+  </w:abstractNum>
+  <w:abstractNum w:abstractNumId="19" w15:restartNumberingAfterBreak="0">
     <w:nsid w:val="4F787987"/>
     <w:multiLevelType w:val="multilevel"/>
     <w:tmpl w:val="DBDC0512"/>
@@ -1601,7 +3883,495 @@
       </w:rPr>
     </w:lvl>
   </w:abstractNum>
-  <w:abstractNum w:abstractNumId="14" w15:restartNumberingAfterBreak="0">
+  <w:abstractNum w:abstractNumId="20" w15:restartNumberingAfterBreak="0">
+    <w:nsid w:val="54395E35"/>
+    <w:multiLevelType w:val="multilevel"/>
+    <w:tmpl w:val="AAC0251A"/>
+    <w:lvl w:ilvl="0">
+      <w:start w:val="1"/>
+      <w:numFmt w:val="decimal"/>
+      <w:lvlText w:val="%1."/>
+      <w:lvlJc w:val="left"/>
+      <w:pPr>
+        <w:tabs>
+          <w:tab w:val="num" w:pos="720"/>
+        </w:tabs>
+        <w:ind w:left="720" w:hanging="360"/>
+      </w:pPr>
+    </w:lvl>
+    <w:lvl w:ilvl="1" w:tentative="1">
+      <w:start w:val="1"/>
+      <w:numFmt w:val="decimal"/>
+      <w:lvlText w:val="%2."/>
+      <w:lvlJc w:val="left"/>
+      <w:pPr>
+        <w:tabs>
+          <w:tab w:val="num" w:pos="1440"/>
+        </w:tabs>
+        <w:ind w:left="1440" w:hanging="360"/>
+      </w:pPr>
+    </w:lvl>
+    <w:lvl w:ilvl="2" w:tentative="1">
+      <w:start w:val="1"/>
+      <w:numFmt w:val="decimal"/>
+      <w:lvlText w:val="%3."/>
+      <w:lvlJc w:val="left"/>
+      <w:pPr>
+        <w:tabs>
+          <w:tab w:val="num" w:pos="2160"/>
+        </w:tabs>
+        <w:ind w:left="2160" w:hanging="360"/>
+      </w:pPr>
+    </w:lvl>
+    <w:lvl w:ilvl="3" w:tentative="1">
+      <w:start w:val="1"/>
+      <w:numFmt w:val="decimal"/>
+      <w:lvlText w:val="%4."/>
+      <w:lvlJc w:val="left"/>
+      <w:pPr>
+        <w:tabs>
+          <w:tab w:val="num" w:pos="2880"/>
+        </w:tabs>
+        <w:ind w:left="2880" w:hanging="360"/>
+      </w:pPr>
+    </w:lvl>
+    <w:lvl w:ilvl="4" w:tentative="1">
+      <w:start w:val="1"/>
+      <w:numFmt w:val="decimal"/>
+      <w:lvlText w:val="%5."/>
+      <w:lvlJc w:val="left"/>
+      <w:pPr>
+        <w:tabs>
+          <w:tab w:val="num" w:pos="3600"/>
+        </w:tabs>
+        <w:ind w:left="3600" w:hanging="360"/>
+      </w:pPr>
+    </w:lvl>
+    <w:lvl w:ilvl="5" w:tentative="1">
+      <w:start w:val="1"/>
+      <w:numFmt w:val="decimal"/>
+      <w:lvlText w:val="%6."/>
+      <w:lvlJc w:val="left"/>
+      <w:pPr>
+        <w:tabs>
+          <w:tab w:val="num" w:pos="4320"/>
+        </w:tabs>
+        <w:ind w:left="4320" w:hanging="360"/>
+      </w:pPr>
+    </w:lvl>
+    <w:lvl w:ilvl="6" w:tentative="1">
+      <w:start w:val="1"/>
+      <w:numFmt w:val="decimal"/>
+      <w:lvlText w:val="%7."/>
+      <w:lvlJc w:val="left"/>
+      <w:pPr>
+        <w:tabs>
+          <w:tab w:val="num" w:pos="5040"/>
+        </w:tabs>
+        <w:ind w:left="5040" w:hanging="360"/>
+      </w:pPr>
+    </w:lvl>
+    <w:lvl w:ilvl="7" w:tentative="1">
+      <w:start w:val="1"/>
+      <w:numFmt w:val="decimal"/>
+      <w:lvlText w:val="%8."/>
+      <w:lvlJc w:val="left"/>
+      <w:pPr>
+        <w:tabs>
+          <w:tab w:val="num" w:pos="5760"/>
+        </w:tabs>
+        <w:ind w:left="5760" w:hanging="360"/>
+      </w:pPr>
+    </w:lvl>
+    <w:lvl w:ilvl="8" w:tentative="1">
+      <w:start w:val="1"/>
+      <w:numFmt w:val="decimal"/>
+      <w:lvlText w:val="%9."/>
+      <w:lvlJc w:val="left"/>
+      <w:pPr>
+        <w:tabs>
+          <w:tab w:val="num" w:pos="6480"/>
+        </w:tabs>
+        <w:ind w:left="6480" w:hanging="360"/>
+      </w:pPr>
+    </w:lvl>
+  </w:abstractNum>
+  <w:abstractNum w:abstractNumId="21" w15:restartNumberingAfterBreak="0">
+    <w:nsid w:val="55A67DA8"/>
+    <w:multiLevelType w:val="multilevel"/>
+    <w:tmpl w:val="D576C53E"/>
+    <w:lvl w:ilvl="0">
+      <w:start w:val="1"/>
+      <w:numFmt w:val="decimal"/>
+      <w:lvlText w:val="%1."/>
+      <w:lvlJc w:val="left"/>
+      <w:pPr>
+        <w:tabs>
+          <w:tab w:val="num" w:pos="720"/>
+        </w:tabs>
+        <w:ind w:left="720" w:hanging="360"/>
+      </w:pPr>
+    </w:lvl>
+    <w:lvl w:ilvl="1" w:tentative="1">
+      <w:start w:val="1"/>
+      <w:numFmt w:val="decimal"/>
+      <w:lvlText w:val="%2."/>
+      <w:lvlJc w:val="left"/>
+      <w:pPr>
+        <w:tabs>
+          <w:tab w:val="num" w:pos="1440"/>
+        </w:tabs>
+        <w:ind w:left="1440" w:hanging="360"/>
+      </w:pPr>
+    </w:lvl>
+    <w:lvl w:ilvl="2" w:tentative="1">
+      <w:start w:val="1"/>
+      <w:numFmt w:val="decimal"/>
+      <w:lvlText w:val="%3."/>
+      <w:lvlJc w:val="left"/>
+      <w:pPr>
+        <w:tabs>
+          <w:tab w:val="num" w:pos="2160"/>
+        </w:tabs>
+        <w:ind w:left="2160" w:hanging="360"/>
+      </w:pPr>
+    </w:lvl>
+    <w:lvl w:ilvl="3" w:tentative="1">
+      <w:start w:val="1"/>
+      <w:numFmt w:val="decimal"/>
+      <w:lvlText w:val="%4."/>
+      <w:lvlJc w:val="left"/>
+      <w:pPr>
+        <w:tabs>
+          <w:tab w:val="num" w:pos="2880"/>
+        </w:tabs>
+        <w:ind w:left="2880" w:hanging="360"/>
+      </w:pPr>
+    </w:lvl>
+    <w:lvl w:ilvl="4" w:tentative="1">
+      <w:start w:val="1"/>
+      <w:numFmt w:val="decimal"/>
+      <w:lvlText w:val="%5."/>
+      <w:lvlJc w:val="left"/>
+      <w:pPr>
+        <w:tabs>
+          <w:tab w:val="num" w:pos="3600"/>
+        </w:tabs>
+        <w:ind w:left="3600" w:hanging="360"/>
+      </w:pPr>
+    </w:lvl>
+    <w:lvl w:ilvl="5" w:tentative="1">
+      <w:start w:val="1"/>
+      <w:numFmt w:val="decimal"/>
+      <w:lvlText w:val="%6."/>
+      <w:lvlJc w:val="left"/>
+      <w:pPr>
+        <w:tabs>
+          <w:tab w:val="num" w:pos="4320"/>
+        </w:tabs>
+        <w:ind w:left="4320" w:hanging="360"/>
+      </w:pPr>
+    </w:lvl>
+    <w:lvl w:ilvl="6" w:tentative="1">
+      <w:start w:val="1"/>
+      <w:numFmt w:val="decimal"/>
+      <w:lvlText w:val="%7."/>
+      <w:lvlJc w:val="left"/>
+      <w:pPr>
+        <w:tabs>
+          <w:tab w:val="num" w:pos="5040"/>
+        </w:tabs>
+        <w:ind w:left="5040" w:hanging="360"/>
+      </w:pPr>
+    </w:lvl>
+    <w:lvl w:ilvl="7" w:tentative="1">
+      <w:start w:val="1"/>
+      <w:numFmt w:val="decimal"/>
+      <w:lvlText w:val="%8."/>
+      <w:lvlJc w:val="left"/>
+      <w:pPr>
+        <w:tabs>
+          <w:tab w:val="num" w:pos="5760"/>
+        </w:tabs>
+        <w:ind w:left="5760" w:hanging="360"/>
+      </w:pPr>
+    </w:lvl>
+    <w:lvl w:ilvl="8" w:tentative="1">
+      <w:start w:val="1"/>
+      <w:numFmt w:val="decimal"/>
+      <w:lvlText w:val="%9."/>
+      <w:lvlJc w:val="left"/>
+      <w:pPr>
+        <w:tabs>
+          <w:tab w:val="num" w:pos="6480"/>
+        </w:tabs>
+        <w:ind w:left="6480" w:hanging="360"/>
+      </w:pPr>
+    </w:lvl>
+  </w:abstractNum>
+  <w:abstractNum w:abstractNumId="22" w15:restartNumberingAfterBreak="0">
+    <w:nsid w:val="5B255E59"/>
+    <w:multiLevelType w:val="multilevel"/>
+    <w:tmpl w:val="84AC29C2"/>
+    <w:lvl w:ilvl="0">
+      <w:start w:val="1"/>
+      <w:numFmt w:val="decimal"/>
+      <w:lvlText w:val="%1."/>
+      <w:lvlJc w:val="left"/>
+      <w:pPr>
+        <w:tabs>
+          <w:tab w:val="num" w:pos="720"/>
+        </w:tabs>
+        <w:ind w:left="720" w:hanging="360"/>
+      </w:pPr>
+    </w:lvl>
+    <w:lvl w:ilvl="1" w:tentative="1">
+      <w:start w:val="1"/>
+      <w:numFmt w:val="decimal"/>
+      <w:lvlText w:val="%2."/>
+      <w:lvlJc w:val="left"/>
+      <w:pPr>
+        <w:tabs>
+          <w:tab w:val="num" w:pos="1440"/>
+        </w:tabs>
+        <w:ind w:left="1440" w:hanging="360"/>
+      </w:pPr>
+    </w:lvl>
+    <w:lvl w:ilvl="2" w:tentative="1">
+      <w:start w:val="1"/>
+      <w:numFmt w:val="decimal"/>
+      <w:lvlText w:val="%3."/>
+      <w:lvlJc w:val="left"/>
+      <w:pPr>
+        <w:tabs>
+          <w:tab w:val="num" w:pos="2160"/>
+        </w:tabs>
+        <w:ind w:left="2160" w:hanging="360"/>
+      </w:pPr>
+    </w:lvl>
+    <w:lvl w:ilvl="3" w:tentative="1">
+      <w:start w:val="1"/>
+      <w:numFmt w:val="decimal"/>
+      <w:lvlText w:val="%4."/>
+      <w:lvlJc w:val="left"/>
+      <w:pPr>
+        <w:tabs>
+          <w:tab w:val="num" w:pos="2880"/>
+        </w:tabs>
+        <w:ind w:left="2880" w:hanging="360"/>
+      </w:pPr>
+    </w:lvl>
+    <w:lvl w:ilvl="4" w:tentative="1">
+      <w:start w:val="1"/>
+      <w:numFmt w:val="decimal"/>
+      <w:lvlText w:val="%5."/>
+      <w:lvlJc w:val="left"/>
+      <w:pPr>
+        <w:tabs>
+          <w:tab w:val="num" w:pos="3600"/>
+        </w:tabs>
+        <w:ind w:left="3600" w:hanging="360"/>
+      </w:pPr>
+    </w:lvl>
+    <w:lvl w:ilvl="5" w:tentative="1">
+      <w:start w:val="1"/>
+      <w:numFmt w:val="decimal"/>
+      <w:lvlText w:val="%6."/>
+      <w:lvlJc w:val="left"/>
+      <w:pPr>
+        <w:tabs>
+          <w:tab w:val="num" w:pos="4320"/>
+        </w:tabs>
+        <w:ind w:left="4320" w:hanging="360"/>
+      </w:pPr>
+    </w:lvl>
+    <w:lvl w:ilvl="6" w:tentative="1">
+      <w:start w:val="1"/>
+      <w:numFmt w:val="decimal"/>
+      <w:lvlText w:val="%7."/>
+      <w:lvlJc w:val="left"/>
+      <w:pPr>
+        <w:tabs>
+          <w:tab w:val="num" w:pos="5040"/>
+        </w:tabs>
+        <w:ind w:left="5040" w:hanging="360"/>
+      </w:pPr>
+    </w:lvl>
+    <w:lvl w:ilvl="7" w:tentative="1">
+      <w:start w:val="1"/>
+      <w:numFmt w:val="decimal"/>
+      <w:lvlText w:val="%8."/>
+      <w:lvlJc w:val="left"/>
+      <w:pPr>
+        <w:tabs>
+          <w:tab w:val="num" w:pos="5760"/>
+        </w:tabs>
+        <w:ind w:left="5760" w:hanging="360"/>
+      </w:pPr>
+    </w:lvl>
+    <w:lvl w:ilvl="8" w:tentative="1">
+      <w:start w:val="1"/>
+      <w:numFmt w:val="decimal"/>
+      <w:lvlText w:val="%9."/>
+      <w:lvlJc w:val="left"/>
+      <w:pPr>
+        <w:tabs>
+          <w:tab w:val="num" w:pos="6480"/>
+        </w:tabs>
+        <w:ind w:left="6480" w:hanging="360"/>
+      </w:pPr>
+    </w:lvl>
+  </w:abstractNum>
+  <w:abstractNum w:abstractNumId="23" w15:restartNumberingAfterBreak="0">
+    <w:nsid w:val="5BC67201"/>
+    <w:multiLevelType w:val="multilevel"/>
+    <w:tmpl w:val="A3D80C02"/>
+    <w:lvl w:ilvl="0">
+      <w:start w:val="1"/>
+      <w:numFmt w:val="bullet"/>
+      <w:lvlText w:val=""/>
+      <w:lvlJc w:val="left"/>
+      <w:pPr>
+        <w:tabs>
+          <w:tab w:val="num" w:pos="720"/>
+        </w:tabs>
+        <w:ind w:left="720" w:hanging="360"/>
+      </w:pPr>
+      <w:rPr>
+        <w:rFonts w:ascii="Symbol" w:hAnsi="Symbol" w:hint="default"/>
+        <w:sz w:val="20"/>
+      </w:rPr>
+    </w:lvl>
+    <w:lvl w:ilvl="1" w:tentative="1">
+      <w:start w:val="1"/>
+      <w:numFmt w:val="bullet"/>
+      <w:lvlText w:val=""/>
+      <w:lvlJc w:val="left"/>
+      <w:pPr>
+        <w:tabs>
+          <w:tab w:val="num" w:pos="1440"/>
+        </w:tabs>
+        <w:ind w:left="1440" w:hanging="360"/>
+      </w:pPr>
+      <w:rPr>
+        <w:rFonts w:ascii="Symbol" w:hAnsi="Symbol" w:hint="default"/>
+        <w:sz w:val="20"/>
+      </w:rPr>
+    </w:lvl>
+    <w:lvl w:ilvl="2" w:tentative="1">
+      <w:start w:val="1"/>
+      <w:numFmt w:val="bullet"/>
+      <w:lvlText w:val=""/>
+      <w:lvlJc w:val="left"/>
+      <w:pPr>
+        <w:tabs>
+          <w:tab w:val="num" w:pos="2160"/>
+        </w:tabs>
+        <w:ind w:left="2160" w:hanging="360"/>
+      </w:pPr>
+      <w:rPr>
+        <w:rFonts w:ascii="Symbol" w:hAnsi="Symbol" w:hint="default"/>
+        <w:sz w:val="20"/>
+      </w:rPr>
+    </w:lvl>
+    <w:lvl w:ilvl="3" w:tentative="1">
+      <w:start w:val="1"/>
+      <w:numFmt w:val="bullet"/>
+      <w:lvlText w:val=""/>
+      <w:lvlJc w:val="left"/>
+      <w:pPr>
+        <w:tabs>
+          <w:tab w:val="num" w:pos="2880"/>
+        </w:tabs>
+        <w:ind w:left="2880" w:hanging="360"/>
+      </w:pPr>
+      <w:rPr>
+        <w:rFonts w:ascii="Symbol" w:hAnsi="Symbol" w:hint="default"/>
+        <w:sz w:val="20"/>
+      </w:rPr>
+    </w:lvl>
+    <w:lvl w:ilvl="4" w:tentative="1">
+      <w:start w:val="1"/>
+      <w:numFmt w:val="bullet"/>
+      <w:lvlText w:val=""/>
+      <w:lvlJc w:val="left"/>
+      <w:pPr>
+        <w:tabs>
+          <w:tab w:val="num" w:pos="3600"/>
+        </w:tabs>
+        <w:ind w:left="3600" w:hanging="360"/>
+      </w:pPr>
+      <w:rPr>
+        <w:rFonts w:ascii="Symbol" w:hAnsi="Symbol" w:hint="default"/>
+        <w:sz w:val="20"/>
+      </w:rPr>
+    </w:lvl>
+    <w:lvl w:ilvl="5" w:tentative="1">
+      <w:start w:val="1"/>
+      <w:numFmt w:val="bullet"/>
+      <w:lvlText w:val=""/>
+      <w:lvlJc w:val="left"/>
+      <w:pPr>
+        <w:tabs>
+          <w:tab w:val="num" w:pos="4320"/>
+        </w:tabs>
+        <w:ind w:left="4320" w:hanging="360"/>
+      </w:pPr>
+      <w:rPr>
+        <w:rFonts w:ascii="Symbol" w:hAnsi="Symbol" w:hint="default"/>
+        <w:sz w:val="20"/>
+      </w:rPr>
+    </w:lvl>
+    <w:lvl w:ilvl="6" w:tentative="1">
+      <w:start w:val="1"/>
+      <w:numFmt w:val="bullet"/>
+      <w:lvlText w:val=""/>
+      <w:lvlJc w:val="left"/>
+      <w:pPr>
+        <w:tabs>
+          <w:tab w:val="num" w:pos="5040"/>
+        </w:tabs>
+        <w:ind w:left="5040" w:hanging="360"/>
+      </w:pPr>
+      <w:rPr>
+        <w:rFonts w:ascii="Symbol" w:hAnsi="Symbol" w:hint="default"/>
+        <w:sz w:val="20"/>
+      </w:rPr>
+    </w:lvl>
+    <w:lvl w:ilvl="7" w:tentative="1">
+      <w:start w:val="1"/>
+      <w:numFmt w:val="bullet"/>
+      <w:lvlText w:val=""/>
+      <w:lvlJc w:val="left"/>
+      <w:pPr>
+        <w:tabs>
+          <w:tab w:val="num" w:pos="5760"/>
+        </w:tabs>
+        <w:ind w:left="5760" w:hanging="360"/>
+      </w:pPr>
+      <w:rPr>
+        <w:rFonts w:ascii="Symbol" w:hAnsi="Symbol" w:hint="default"/>
+        <w:sz w:val="20"/>
+      </w:rPr>
+    </w:lvl>
+    <w:lvl w:ilvl="8" w:tentative="1">
+      <w:start w:val="1"/>
+      <w:numFmt w:val="bullet"/>
+      <w:lvlText w:val=""/>
+      <w:lvlJc w:val="left"/>
+      <w:pPr>
+        <w:tabs>
+          <w:tab w:val="num" w:pos="6480"/>
+        </w:tabs>
+        <w:ind w:left="6480" w:hanging="360"/>
+      </w:pPr>
+      <w:rPr>
+        <w:rFonts w:ascii="Symbol" w:hAnsi="Symbol" w:hint="default"/>
+        <w:sz w:val="20"/>
+      </w:rPr>
+    </w:lvl>
+  </w:abstractNum>
+  <w:abstractNum w:abstractNumId="24" w15:restartNumberingAfterBreak="0">
     <w:nsid w:val="657E5D71"/>
     <w:multiLevelType w:val="multilevel"/>
     <w:tmpl w:val="5F92E4C4"/>
@@ -1727,7 +4497,7 @@
       </w:rPr>
     </w:lvl>
   </w:abstractNum>
-  <w:abstractNum w:abstractNumId="15" w15:restartNumberingAfterBreak="0">
+  <w:abstractNum w:abstractNumId="25" w15:restartNumberingAfterBreak="0">
     <w:nsid w:val="737948DD"/>
     <w:multiLevelType w:val="hybridMultilevel"/>
     <w:tmpl w:val="33DCD758"/>
@@ -1840,7 +4610,7 @@
       </w:rPr>
     </w:lvl>
   </w:abstractNum>
-  <w:abstractNum w:abstractNumId="16" w15:restartNumberingAfterBreak="0">
+  <w:abstractNum w:abstractNumId="26" w15:restartNumberingAfterBreak="0">
     <w:nsid w:val="741D583D"/>
     <w:multiLevelType w:val="hybridMultilevel"/>
     <w:tmpl w:val="B2FCDCFE"/>
@@ -1950,6 +4720,268 @@
       </w:pPr>
       <w:rPr>
         <w:rFonts w:ascii="Wingdings" w:hAnsi="Wingdings" w:hint="default"/>
+      </w:rPr>
+    </w:lvl>
+  </w:abstractNum>
+  <w:abstractNum w:abstractNumId="27" w15:restartNumberingAfterBreak="0">
+    <w:nsid w:val="762E0F97"/>
+    <w:multiLevelType w:val="multilevel"/>
+    <w:tmpl w:val="89B420F4"/>
+    <w:lvl w:ilvl="0">
+      <w:start w:val="1"/>
+      <w:numFmt w:val="decimal"/>
+      <w:lvlText w:val="%1."/>
+      <w:lvlJc w:val="left"/>
+      <w:pPr>
+        <w:tabs>
+          <w:tab w:val="num" w:pos="720"/>
+        </w:tabs>
+        <w:ind w:left="720" w:hanging="360"/>
+      </w:pPr>
+    </w:lvl>
+    <w:lvl w:ilvl="1" w:tentative="1">
+      <w:start w:val="1"/>
+      <w:numFmt w:val="decimal"/>
+      <w:lvlText w:val="%2."/>
+      <w:lvlJc w:val="left"/>
+      <w:pPr>
+        <w:tabs>
+          <w:tab w:val="num" w:pos="1440"/>
+        </w:tabs>
+        <w:ind w:left="1440" w:hanging="360"/>
+      </w:pPr>
+    </w:lvl>
+    <w:lvl w:ilvl="2" w:tentative="1">
+      <w:start w:val="1"/>
+      <w:numFmt w:val="decimal"/>
+      <w:lvlText w:val="%3."/>
+      <w:lvlJc w:val="left"/>
+      <w:pPr>
+        <w:tabs>
+          <w:tab w:val="num" w:pos="2160"/>
+        </w:tabs>
+        <w:ind w:left="2160" w:hanging="360"/>
+      </w:pPr>
+    </w:lvl>
+    <w:lvl w:ilvl="3" w:tentative="1">
+      <w:start w:val="1"/>
+      <w:numFmt w:val="decimal"/>
+      <w:lvlText w:val="%4."/>
+      <w:lvlJc w:val="left"/>
+      <w:pPr>
+        <w:tabs>
+          <w:tab w:val="num" w:pos="2880"/>
+        </w:tabs>
+        <w:ind w:left="2880" w:hanging="360"/>
+      </w:pPr>
+    </w:lvl>
+    <w:lvl w:ilvl="4" w:tentative="1">
+      <w:start w:val="1"/>
+      <w:numFmt w:val="decimal"/>
+      <w:lvlText w:val="%5."/>
+      <w:lvlJc w:val="left"/>
+      <w:pPr>
+        <w:tabs>
+          <w:tab w:val="num" w:pos="3600"/>
+        </w:tabs>
+        <w:ind w:left="3600" w:hanging="360"/>
+      </w:pPr>
+    </w:lvl>
+    <w:lvl w:ilvl="5" w:tentative="1">
+      <w:start w:val="1"/>
+      <w:numFmt w:val="decimal"/>
+      <w:lvlText w:val="%6."/>
+      <w:lvlJc w:val="left"/>
+      <w:pPr>
+        <w:tabs>
+          <w:tab w:val="num" w:pos="4320"/>
+        </w:tabs>
+        <w:ind w:left="4320" w:hanging="360"/>
+      </w:pPr>
+    </w:lvl>
+    <w:lvl w:ilvl="6" w:tentative="1">
+      <w:start w:val="1"/>
+      <w:numFmt w:val="decimal"/>
+      <w:lvlText w:val="%7."/>
+      <w:lvlJc w:val="left"/>
+      <w:pPr>
+        <w:tabs>
+          <w:tab w:val="num" w:pos="5040"/>
+        </w:tabs>
+        <w:ind w:left="5040" w:hanging="360"/>
+      </w:pPr>
+    </w:lvl>
+    <w:lvl w:ilvl="7" w:tentative="1">
+      <w:start w:val="1"/>
+      <w:numFmt w:val="decimal"/>
+      <w:lvlText w:val="%8."/>
+      <w:lvlJc w:val="left"/>
+      <w:pPr>
+        <w:tabs>
+          <w:tab w:val="num" w:pos="5760"/>
+        </w:tabs>
+        <w:ind w:left="5760" w:hanging="360"/>
+      </w:pPr>
+    </w:lvl>
+    <w:lvl w:ilvl="8" w:tentative="1">
+      <w:start w:val="1"/>
+      <w:numFmt w:val="decimal"/>
+      <w:lvlText w:val="%9."/>
+      <w:lvlJc w:val="left"/>
+      <w:pPr>
+        <w:tabs>
+          <w:tab w:val="num" w:pos="6480"/>
+        </w:tabs>
+        <w:ind w:left="6480" w:hanging="360"/>
+      </w:pPr>
+    </w:lvl>
+  </w:abstractNum>
+  <w:abstractNum w:abstractNumId="28" w15:restartNumberingAfterBreak="0">
+    <w:nsid w:val="7DC42086"/>
+    <w:multiLevelType w:val="multilevel"/>
+    <w:tmpl w:val="BC78EEC4"/>
+    <w:lvl w:ilvl="0">
+      <w:start w:val="1"/>
+      <w:numFmt w:val="bullet"/>
+      <w:lvlText w:val=""/>
+      <w:lvlJc w:val="left"/>
+      <w:pPr>
+        <w:tabs>
+          <w:tab w:val="num" w:pos="720"/>
+        </w:tabs>
+        <w:ind w:left="720" w:hanging="360"/>
+      </w:pPr>
+      <w:rPr>
+        <w:rFonts w:ascii="Symbol" w:hAnsi="Symbol" w:hint="default"/>
+        <w:sz w:val="20"/>
+      </w:rPr>
+    </w:lvl>
+    <w:lvl w:ilvl="1">
+      <w:start w:val="1"/>
+      <w:numFmt w:val="bullet"/>
+      <w:lvlText w:val="o"/>
+      <w:lvlJc w:val="left"/>
+      <w:pPr>
+        <w:tabs>
+          <w:tab w:val="num" w:pos="1440"/>
+        </w:tabs>
+        <w:ind w:left="1440" w:hanging="360"/>
+      </w:pPr>
+      <w:rPr>
+        <w:rFonts w:ascii="Courier New" w:hAnsi="Courier New" w:hint="default"/>
+        <w:sz w:val="20"/>
+      </w:rPr>
+    </w:lvl>
+    <w:lvl w:ilvl="2">
+      <w:start w:val="1"/>
+      <w:numFmt w:val="bullet"/>
+      <w:lvlText w:val=""/>
+      <w:lvlJc w:val="left"/>
+      <w:pPr>
+        <w:tabs>
+          <w:tab w:val="num" w:pos="2160"/>
+        </w:tabs>
+        <w:ind w:left="2160" w:hanging="360"/>
+      </w:pPr>
+      <w:rPr>
+        <w:rFonts w:ascii="Wingdings" w:hAnsi="Wingdings" w:hint="default"/>
+        <w:sz w:val="20"/>
+      </w:rPr>
+    </w:lvl>
+    <w:lvl w:ilvl="3" w:tentative="1">
+      <w:start w:val="1"/>
+      <w:numFmt w:val="bullet"/>
+      <w:lvlText w:val=""/>
+      <w:lvlJc w:val="left"/>
+      <w:pPr>
+        <w:tabs>
+          <w:tab w:val="num" w:pos="2880"/>
+        </w:tabs>
+        <w:ind w:left="2880" w:hanging="360"/>
+      </w:pPr>
+      <w:rPr>
+        <w:rFonts w:ascii="Symbol" w:hAnsi="Symbol" w:hint="default"/>
+        <w:sz w:val="20"/>
+      </w:rPr>
+    </w:lvl>
+    <w:lvl w:ilvl="4" w:tentative="1">
+      <w:start w:val="1"/>
+      <w:numFmt w:val="bullet"/>
+      <w:lvlText w:val=""/>
+      <w:lvlJc w:val="left"/>
+      <w:pPr>
+        <w:tabs>
+          <w:tab w:val="num" w:pos="3600"/>
+        </w:tabs>
+        <w:ind w:left="3600" w:hanging="360"/>
+      </w:pPr>
+      <w:rPr>
+        <w:rFonts w:ascii="Symbol" w:hAnsi="Symbol" w:hint="default"/>
+        <w:sz w:val="20"/>
+      </w:rPr>
+    </w:lvl>
+    <w:lvl w:ilvl="5" w:tentative="1">
+      <w:start w:val="1"/>
+      <w:numFmt w:val="bullet"/>
+      <w:lvlText w:val=""/>
+      <w:lvlJc w:val="left"/>
+      <w:pPr>
+        <w:tabs>
+          <w:tab w:val="num" w:pos="4320"/>
+        </w:tabs>
+        <w:ind w:left="4320" w:hanging="360"/>
+      </w:pPr>
+      <w:rPr>
+        <w:rFonts w:ascii="Symbol" w:hAnsi="Symbol" w:hint="default"/>
+        <w:sz w:val="20"/>
+      </w:rPr>
+    </w:lvl>
+    <w:lvl w:ilvl="6" w:tentative="1">
+      <w:start w:val="1"/>
+      <w:numFmt w:val="bullet"/>
+      <w:lvlText w:val=""/>
+      <w:lvlJc w:val="left"/>
+      <w:pPr>
+        <w:tabs>
+          <w:tab w:val="num" w:pos="5040"/>
+        </w:tabs>
+        <w:ind w:left="5040" w:hanging="360"/>
+      </w:pPr>
+      <w:rPr>
+        <w:rFonts w:ascii="Symbol" w:hAnsi="Symbol" w:hint="default"/>
+        <w:sz w:val="20"/>
+      </w:rPr>
+    </w:lvl>
+    <w:lvl w:ilvl="7" w:tentative="1">
+      <w:start w:val="1"/>
+      <w:numFmt w:val="bullet"/>
+      <w:lvlText w:val=""/>
+      <w:lvlJc w:val="left"/>
+      <w:pPr>
+        <w:tabs>
+          <w:tab w:val="num" w:pos="5760"/>
+        </w:tabs>
+        <w:ind w:left="5760" w:hanging="360"/>
+      </w:pPr>
+      <w:rPr>
+        <w:rFonts w:ascii="Symbol" w:hAnsi="Symbol" w:hint="default"/>
+        <w:sz w:val="20"/>
+      </w:rPr>
+    </w:lvl>
+    <w:lvl w:ilvl="8" w:tentative="1">
+      <w:start w:val="1"/>
+      <w:numFmt w:val="bullet"/>
+      <w:lvlText w:val=""/>
+      <w:lvlJc w:val="left"/>
+      <w:pPr>
+        <w:tabs>
+          <w:tab w:val="num" w:pos="6480"/>
+        </w:tabs>
+        <w:ind w:left="6480" w:hanging="360"/>
+      </w:pPr>
+      <w:rPr>
+        <w:rFonts w:ascii="Symbol" w:hAnsi="Symbol" w:hint="default"/>
+        <w:sz w:val="20"/>
       </w:rPr>
     </w:lvl>
   </w:abstractNum>
@@ -1957,16 +4989,16 @@
     <w:abstractNumId w:val="9"/>
   </w:num>
   <w:num w:numId="2">
-    <w:abstractNumId w:val="14"/>
+    <w:abstractNumId w:val="24"/>
   </w:num>
   <w:num w:numId="3">
-    <w:abstractNumId w:val="14"/>
+    <w:abstractNumId w:val="24"/>
     <w:lvlOverride w:ilvl="0">
       <w:startOverride w:val="1"/>
     </w:lvlOverride>
   </w:num>
   <w:num w:numId="4">
-    <w:abstractNumId w:val="10"/>
+    <w:abstractNumId w:val="11"/>
   </w:num>
   <w:num w:numId="5">
     <w:abstractNumId w:val="7"/>
@@ -1996,7 +5028,7 @@
     <w:abstractNumId w:val="0"/>
   </w:num>
   <w:num w:numId="14">
-    <w:abstractNumId w:val="14"/>
+    <w:abstractNumId w:val="24"/>
     <w:lvlOverride w:ilvl="0">
       <w:startOverride w:val="1"/>
     </w:lvlOverride>
@@ -2026,19 +5058,73 @@
     </w:lvlOverride>
   </w:num>
   <w:num w:numId="15">
+    <w:abstractNumId w:val="19"/>
+  </w:num>
+  <w:num w:numId="16">
+    <w:abstractNumId w:val="17"/>
+  </w:num>
+  <w:num w:numId="17">
     <w:abstractNumId w:val="13"/>
   </w:num>
-  <w:num w:numId="16">
+  <w:num w:numId="18">
+    <w:abstractNumId w:val="25"/>
+  </w:num>
+  <w:num w:numId="19">
+    <w:abstractNumId w:val="26"/>
+  </w:num>
+  <w:num w:numId="20">
+    <w:abstractNumId w:val="20"/>
+    <w:lvlOverride w:ilvl="0">
+      <w:startOverride w:val="1"/>
+    </w:lvlOverride>
+  </w:num>
+  <w:num w:numId="21">
+    <w:abstractNumId w:val="18"/>
+  </w:num>
+  <w:num w:numId="22">
+    <w:abstractNumId w:val="22"/>
+    <w:lvlOverride w:ilvl="0">
+      <w:startOverride w:val="2"/>
+    </w:lvlOverride>
+  </w:num>
+  <w:num w:numId="23">
+    <w:abstractNumId w:val="16"/>
+    <w:lvlOverride w:ilvl="0">
+      <w:startOverride w:val="3"/>
+    </w:lvlOverride>
+  </w:num>
+  <w:num w:numId="24">
+    <w:abstractNumId w:val="23"/>
+  </w:num>
+  <w:num w:numId="25">
+    <w:abstractNumId w:val="27"/>
+    <w:lvlOverride w:ilvl="0">
+      <w:startOverride w:val="4"/>
+    </w:lvlOverride>
+  </w:num>
+  <w:num w:numId="26">
+    <w:abstractNumId w:val="15"/>
+  </w:num>
+  <w:num w:numId="27">
+    <w:abstractNumId w:val="10"/>
+    <w:lvlOverride w:ilvl="0">
+      <w:startOverride w:val="5"/>
+    </w:lvlOverride>
+  </w:num>
+  <w:num w:numId="28">
     <w:abstractNumId w:val="12"/>
   </w:num>
-  <w:num w:numId="17">
-    <w:abstractNumId w:val="11"/>
+  <w:num w:numId="29">
+    <w:abstractNumId w:val="21"/>
+    <w:lvlOverride w:ilvl="0">
+      <w:startOverride w:val="6"/>
+    </w:lvlOverride>
   </w:num>
-  <w:num w:numId="18">
-    <w:abstractNumId w:val="15"/>
+  <w:num w:numId="30">
+    <w:abstractNumId w:val="14"/>
   </w:num>
-  <w:num w:numId="19">
-    <w:abstractNumId w:val="16"/>
+  <w:num w:numId="31">
+    <w:abstractNumId w:val="28"/>
   </w:num>
 </w:numbering>
 </file>
@@ -3221,6 +6307,24 @@
       <w:shd w:val="clear" w:color="auto" w:fill="E1DFDD"/>
     </w:rPr>
   </w:style>
+  <w:style w:type="paragraph" w:styleId="NormalWeb">
+    <w:name w:val="Normal (Web)"/>
+    <w:basedOn w:val="Normal"/>
+    <w:uiPriority w:val="99"/>
+    <w:semiHidden/>
+    <w:unhideWhenUsed/>
+    <w:rsid w:val="00A83A25"/>
+    <w:pPr>
+      <w:spacing w:before="100" w:beforeAutospacing="1" w:after="100" w:afterAutospacing="1" w:line="240" w:lineRule="auto"/>
+    </w:pPr>
+    <w:rPr>
+      <w:rFonts w:ascii="Times New Roman" w:eastAsia="Times New Roman" w:hAnsi="Times New Roman" w:cs="Times New Roman"/>
+      <w:color w:val="auto"/>
+      <w:sz w:val="24"/>
+      <w:szCs w:val="24"/>
+      <w:lang w:eastAsia="en-US"/>
+    </w:rPr>
+  </w:style>
 </w:styles>
 </file>
 

</xml_diff>

<commit_message>
updated proposal with task assignments
</commit_message>
<xml_diff>
--- a/resources/ProjectProposal.docx
+++ b/resources/ProjectProposal.docx
@@ -964,6 +964,24 @@
         </w:rPr>
         <w:t xml:space="preserve"> that will feed the visualizations</w:t>
       </w:r>
+      <w:r>
+        <w:rPr>
+          <w:rFonts w:ascii="HP Simplified Light" w:hAnsi="HP Simplified Light"/>
+          <w:sz w:val="24"/>
+          <w:szCs w:val="24"/>
+        </w:rPr>
+        <w:t xml:space="preserve"> - </w:t>
+      </w:r>
+      <w:r>
+        <w:rPr>
+          <w:rFonts w:ascii="HP Simplified Light" w:hAnsi="HP Simplified Light"/>
+          <w:b/>
+          <w:color w:val="86BB40" w:themeColor="accent2"/>
+          <w:sz w:val="24"/>
+          <w:szCs w:val="24"/>
+        </w:rPr>
+        <w:t>ERICA</w:t>
+      </w:r>
     </w:p>
     <w:p>
       <w:pPr>
@@ -1032,7 +1050,7 @@
           <w:numId w:val="21"/>
         </w:numPr>
         <w:spacing w:after="0" w:line="240" w:lineRule="auto"/>
-        <w:ind w:left="-540" w:right="-540"/>
+        <w:ind w:right="-540"/>
         <w:textAlignment w:val="center"/>
         <w:rPr>
           <w:rFonts w:ascii="HP Simplified Light" w:hAnsi="HP Simplified Light"/>
@@ -1046,8 +1064,44 @@
           <w:sz w:val="24"/>
           <w:szCs w:val="24"/>
         </w:rPr>
-        <w:t>A df for each metric, all data</w:t>
-      </w:r>
+        <w:t>L</w:t>
+      </w:r>
+      <w:r>
+        <w:rPr>
+          <w:rFonts w:ascii="HP Simplified Light" w:hAnsi="HP Simplified Light"/>
+          <w:sz w:val="24"/>
+          <w:szCs w:val="24"/>
+        </w:rPr>
+        <w:t>eaf</w:t>
+      </w:r>
+      <w:r>
+        <w:rPr>
+          <w:rFonts w:ascii="HP Simplified Light" w:hAnsi="HP Simplified Light"/>
+          <w:sz w:val="24"/>
+          <w:szCs w:val="24"/>
+        </w:rPr>
+        <w:t xml:space="preserve">let can recognize state </w:t>
+      </w:r>
+      <w:proofErr w:type="spellStart"/>
+      <w:r>
+        <w:rPr>
+          <w:rFonts w:ascii="HP Simplified Light" w:hAnsi="HP Simplified Light"/>
+          <w:sz w:val="24"/>
+          <w:szCs w:val="24"/>
+        </w:rPr>
+        <w:t>abbrs</w:t>
+      </w:r>
+      <w:proofErr w:type="spellEnd"/>
+      <w:r>
+        <w:rPr>
+          <w:rFonts w:ascii="HP Simplified Light" w:hAnsi="HP Simplified Light"/>
+          <w:sz w:val="24"/>
+          <w:szCs w:val="24"/>
+        </w:rPr>
+        <w:t xml:space="preserve"> or zipcodes?</w:t>
+      </w:r>
+      <w:bookmarkStart w:id="0" w:name="_GoBack"/>
+      <w:bookmarkEnd w:id="0"/>
     </w:p>
     <w:p>
       <w:pPr>
@@ -1070,6 +1124,30 @@
           <w:sz w:val="24"/>
           <w:szCs w:val="24"/>
         </w:rPr>
+        <w:t>A df for each metric, all data</w:t>
+      </w:r>
+    </w:p>
+    <w:p>
+      <w:pPr>
+        <w:numPr>
+          <w:ilvl w:val="0"/>
+          <w:numId w:val="21"/>
+        </w:numPr>
+        <w:spacing w:after="0" w:line="240" w:lineRule="auto"/>
+        <w:ind w:left="-540" w:right="-540"/>
+        <w:textAlignment w:val="center"/>
+        <w:rPr>
+          <w:rFonts w:ascii="HP Simplified Light" w:hAnsi="HP Simplified Light"/>
+          <w:sz w:val="24"/>
+          <w:szCs w:val="24"/>
+        </w:rPr>
+      </w:pPr>
+      <w:r>
+        <w:rPr>
+          <w:rFonts w:ascii="HP Simplified Light" w:hAnsi="HP Simplified Light"/>
+          <w:sz w:val="24"/>
+          <w:szCs w:val="24"/>
+        </w:rPr>
         <w:t>A df for each metric, state averages</w:t>
       </w:r>
     </w:p>
@@ -1176,6 +1254,24 @@
         </w:rPr>
         <w:t>)</w:t>
       </w:r>
+      <w:r>
+        <w:rPr>
+          <w:rFonts w:ascii="HP Simplified Light" w:hAnsi="HP Simplified Light"/>
+          <w:sz w:val="24"/>
+          <w:szCs w:val="24"/>
+        </w:rPr>
+        <w:t xml:space="preserve"> - </w:t>
+      </w:r>
+      <w:r>
+        <w:rPr>
+          <w:rFonts w:ascii="HP Simplified Light" w:hAnsi="HP Simplified Light"/>
+          <w:b/>
+          <w:color w:val="86BB40" w:themeColor="accent2"/>
+          <w:sz w:val="24"/>
+          <w:szCs w:val="24"/>
+        </w:rPr>
+        <w:t>TED</w:t>
+      </w:r>
     </w:p>
     <w:p>
       <w:pPr>
@@ -1214,15 +1310,33 @@
           <w:sz w:val="24"/>
           <w:szCs w:val="24"/>
         </w:rPr>
-        <w:t xml:space="preserve">Build </w:t>
-      </w:r>
-      <w:r>
-        <w:rPr>
-          <w:rFonts w:ascii="HP Simplified Light" w:hAnsi="HP Simplified Light"/>
-          <w:sz w:val="24"/>
-          <w:szCs w:val="24"/>
-        </w:rPr>
-        <w:t>HTML</w:t>
+        <w:t>Build HTML</w:t>
+      </w:r>
+      <w:r>
+        <w:rPr>
+          <w:rFonts w:ascii="HP Simplified Light" w:hAnsi="HP Simplified Light"/>
+          <w:sz w:val="24"/>
+          <w:szCs w:val="24"/>
+        </w:rPr>
+        <w:t xml:space="preserve"> / CSS</w:t>
+      </w:r>
+      <w:r>
+        <w:rPr>
+          <w:rFonts w:ascii="HP Simplified Light" w:hAnsi="HP Simplified Light"/>
+          <w:sz w:val="24"/>
+          <w:szCs w:val="24"/>
+        </w:rPr>
+        <w:t xml:space="preserve"> - </w:t>
+      </w:r>
+      <w:r>
+        <w:rPr>
+          <w:rFonts w:ascii="HP Simplified Light" w:hAnsi="HP Simplified Light"/>
+          <w:b/>
+          <w:color w:val="86BB40" w:themeColor="accent2"/>
+          <w:sz w:val="24"/>
+          <w:szCs w:val="24"/>
+        </w:rPr>
+        <w:t>JENZ</w:t>
       </w:r>
     </w:p>
     <w:p>
@@ -1478,15 +1592,43 @@
           <w:sz w:val="24"/>
           <w:szCs w:val="24"/>
         </w:rPr>
-        <w:t xml:space="preserve">Build </w:t>
-      </w:r>
-      <w:r>
-        <w:rPr>
-          <w:rFonts w:ascii="HP Simplified Light" w:hAnsi="HP Simplified Light"/>
-          <w:sz w:val="24"/>
-          <w:szCs w:val="24"/>
-        </w:rPr>
-        <w:t xml:space="preserve">Flask app </w:t>
+        <w:t>Build Flask app</w:t>
+      </w:r>
+      <w:r>
+        <w:rPr>
+          <w:rFonts w:ascii="HP Simplified Light" w:hAnsi="HP Simplified Light"/>
+          <w:sz w:val="24"/>
+          <w:szCs w:val="24"/>
+        </w:rPr>
+        <w:t>.py</w:t>
+      </w:r>
+      <w:r>
+        <w:rPr>
+          <w:rFonts w:ascii="HP Simplified Light" w:hAnsi="HP Simplified Light"/>
+          <w:sz w:val="24"/>
+          <w:szCs w:val="24"/>
+        </w:rPr>
+        <w:t xml:space="preserve"> – </w:t>
+      </w:r>
+      <w:r>
+        <w:rPr>
+          <w:rFonts w:ascii="HP Simplified Light" w:hAnsi="HP Simplified Light"/>
+          <w:b/>
+          <w:color w:val="86BB40" w:themeColor="accent2"/>
+          <w:sz w:val="24"/>
+          <w:szCs w:val="24"/>
+        </w:rPr>
+        <w:t>TED</w:t>
+      </w:r>
+      <w:r>
+        <w:rPr>
+          <w:rFonts w:ascii="HP Simplified Light" w:hAnsi="HP Simplified Light"/>
+          <w:b/>
+          <w:color w:val="86BB40" w:themeColor="accent2"/>
+          <w:sz w:val="24"/>
+          <w:szCs w:val="24"/>
+        </w:rPr>
+        <w:t>, ERICA</w:t>
       </w:r>
     </w:p>
     <w:p>
@@ -1670,15 +1812,68 @@
           <w:sz w:val="24"/>
           <w:szCs w:val="24"/>
         </w:rPr>
-        <w:t xml:space="preserve">Build </w:t>
-      </w:r>
-      <w:r>
-        <w:rPr>
-          <w:rFonts w:ascii="HP Simplified Light" w:hAnsi="HP Simplified Light"/>
-          <w:sz w:val="24"/>
-          <w:szCs w:val="24"/>
-        </w:rPr>
-        <w:t xml:space="preserve">App.js </w:t>
+        <w:t xml:space="preserve">Build App.js </w:t>
+      </w:r>
+      <w:r>
+        <w:rPr>
+          <w:rFonts w:ascii="HP Simplified Light" w:hAnsi="HP Simplified Light"/>
+          <w:sz w:val="24"/>
+          <w:szCs w:val="24"/>
+        </w:rPr>
+        <w:t>–</w:t>
+      </w:r>
+      <w:r>
+        <w:rPr>
+          <w:rFonts w:ascii="HP Simplified Light" w:hAnsi="HP Simplified Light"/>
+          <w:sz w:val="24"/>
+          <w:szCs w:val="24"/>
+        </w:rPr>
+        <w:t xml:space="preserve"> </w:t>
+      </w:r>
+      <w:r>
+        <w:rPr>
+          <w:rFonts w:ascii="HP Simplified Light" w:hAnsi="HP Simplified Light"/>
+          <w:b/>
+          <w:color w:val="86BB40" w:themeColor="accent2"/>
+          <w:sz w:val="24"/>
+          <w:szCs w:val="24"/>
+        </w:rPr>
+        <w:t>CUONG</w:t>
+      </w:r>
+      <w:r>
+        <w:rPr>
+          <w:rFonts w:ascii="HP Simplified Light" w:hAnsi="HP Simplified Light"/>
+          <w:color w:val="86BB40" w:themeColor="accent2"/>
+          <w:sz w:val="24"/>
+          <w:szCs w:val="24"/>
+        </w:rPr>
+        <w:t xml:space="preserve"> </w:t>
+      </w:r>
+      <w:r>
+        <w:rPr>
+          <w:rFonts w:ascii="HP Simplified Light" w:hAnsi="HP Simplified Light"/>
+          <w:sz w:val="24"/>
+          <w:szCs w:val="24"/>
+        </w:rPr>
+        <w:t>(</w:t>
+      </w:r>
+      <w:proofErr w:type="spellStart"/>
+      <w:r>
+        <w:rPr>
+          <w:rFonts w:ascii="HP Simplified Light" w:hAnsi="HP Simplified Light"/>
+          <w:sz w:val="24"/>
+          <w:szCs w:val="24"/>
+        </w:rPr>
+        <w:t>plotly</w:t>
+      </w:r>
+      <w:proofErr w:type="spellEnd"/>
+      <w:r>
+        <w:rPr>
+          <w:rFonts w:ascii="HP Simplified Light" w:hAnsi="HP Simplified Light"/>
+          <w:sz w:val="24"/>
+          <w:szCs w:val="24"/>
+        </w:rPr>
+        <w:t>)</w:t>
       </w:r>
     </w:p>
     <w:p>
@@ -1825,9 +2020,12 @@
         <w:ind w:left="-540" w:right="-540"/>
         <w:textAlignment w:val="center"/>
         <w:rPr>
-          <w:rFonts w:ascii="HP Simplified Light" w:hAnsi="HP Simplified Light"/>
-          <w:sz w:val="24"/>
-          <w:szCs w:val="24"/>
+          <w:rStyle w:val="Hyperlink"/>
+          <w:rFonts w:ascii="HP Simplified Light" w:hAnsi="HP Simplified Light"/>
+          <w:color w:val="404040" w:themeColor="text1" w:themeTint="BF"/>
+          <w:sz w:val="24"/>
+          <w:szCs w:val="24"/>
+          <w:u w:val="none"/>
         </w:rPr>
       </w:pPr>
       <w:r>
@@ -1861,6 +2059,51 @@
         <w:textAlignment w:val="center"/>
         <w:rPr>
           <w:rFonts w:ascii="HP Simplified Light" w:hAnsi="HP Simplified Light"/>
+          <w:b/>
+          <w:sz w:val="24"/>
+          <w:szCs w:val="24"/>
+        </w:rPr>
+      </w:pPr>
+      <w:r>
+        <w:rPr>
+          <w:rFonts w:ascii="HP Simplified Light" w:hAnsi="HP Simplified Light"/>
+          <w:b/>
+          <w:sz w:val="24"/>
+          <w:szCs w:val="24"/>
+        </w:rPr>
+        <w:t>AngularJS</w:t>
+      </w:r>
+      <w:r>
+        <w:rPr>
+          <w:rFonts w:ascii="HP Simplified Light" w:hAnsi="HP Simplified Light"/>
+          <w:b/>
+          <w:sz w:val="24"/>
+          <w:szCs w:val="24"/>
+        </w:rPr>
+        <w:t xml:space="preserve"> </w:t>
+      </w:r>
+      <w:r>
+        <w:rPr>
+          <w:rFonts w:ascii="HP Simplified Light" w:hAnsi="HP Simplified Light"/>
+          <w:b/>
+          <w:color w:val="86BB40" w:themeColor="accent2"/>
+          <w:sz w:val="24"/>
+          <w:szCs w:val="24"/>
+        </w:rPr>
+        <w:t>- TED</w:t>
+      </w:r>
+    </w:p>
+    <w:p>
+      <w:pPr>
+        <w:numPr>
+          <w:ilvl w:val="0"/>
+          <w:numId w:val="30"/>
+        </w:numPr>
+        <w:spacing w:after="0" w:line="240" w:lineRule="auto"/>
+        <w:ind w:left="-540" w:right="-540"/>
+        <w:textAlignment w:val="center"/>
+        <w:rPr>
+          <w:rFonts w:ascii="HP Simplified Light" w:hAnsi="HP Simplified Light"/>
           <w:sz w:val="24"/>
           <w:szCs w:val="24"/>
         </w:rPr>
@@ -1872,6 +2115,66 @@
           <w:szCs w:val="24"/>
         </w:rPr>
         <w:t>Others?</w:t>
+      </w:r>
+    </w:p>
+    <w:p>
+      <w:pPr>
+        <w:spacing w:after="0" w:line="240" w:lineRule="auto"/>
+        <w:ind w:left="-540" w:right="-540"/>
+        <w:textAlignment w:val="center"/>
+        <w:rPr>
+          <w:rFonts w:ascii="HP Simplified Light" w:hAnsi="HP Simplified Light"/>
+          <w:sz w:val="24"/>
+          <w:szCs w:val="24"/>
+        </w:rPr>
+      </w:pPr>
+    </w:p>
+    <w:p>
+      <w:pPr>
+        <w:pStyle w:val="ListParagraph"/>
+        <w:numPr>
+          <w:ilvl w:val="0"/>
+          <w:numId w:val="29"/>
+        </w:numPr>
+        <w:tabs>
+          <w:tab w:val="clear" w:pos="720"/>
+        </w:tabs>
+        <w:spacing w:after="0" w:line="240" w:lineRule="auto"/>
+        <w:ind w:left="-540" w:right="-540"/>
+        <w:textAlignment w:val="center"/>
+        <w:rPr>
+          <w:rFonts w:ascii="HP Simplified Light" w:hAnsi="HP Simplified Light"/>
+          <w:sz w:val="24"/>
+          <w:szCs w:val="24"/>
+        </w:rPr>
+      </w:pPr>
+      <w:proofErr w:type="spellStart"/>
+      <w:r>
+        <w:rPr>
+          <w:rFonts w:ascii="HP Simplified Light" w:hAnsi="HP Simplified Light"/>
+          <w:sz w:val="24"/>
+          <w:szCs w:val="24"/>
+        </w:rPr>
+        <w:t>Powerpoint</w:t>
+      </w:r>
+      <w:proofErr w:type="spellEnd"/>
+      <w:r>
+        <w:rPr>
+          <w:rFonts w:ascii="HP Simplified Light" w:hAnsi="HP Simplified Light"/>
+          <w:sz w:val="24"/>
+          <w:szCs w:val="24"/>
+        </w:rPr>
+        <w:t xml:space="preserve"> - </w:t>
+      </w:r>
+      <w:r>
+        <w:rPr>
+          <w:rFonts w:ascii="HP Simplified Light" w:hAnsi="HP Simplified Light"/>
+          <w:b/>
+          <w:color w:val="86BB40" w:themeColor="accent2"/>
+          <w:sz w:val="24"/>
+          <w:szCs w:val="24"/>
+        </w:rPr>
+        <w:t>ERICA</w:t>
       </w:r>
     </w:p>
     <w:p>
@@ -2090,6 +2393,7 @@
           <w:sz w:val="24"/>
           <w:szCs w:val="24"/>
         </w:rPr>
+        <w:lastRenderedPageBreak/>
         <w:t>FOLDER :</w:t>
       </w:r>
       <w:proofErr w:type="gramEnd"/>
@@ -2157,17 +2461,7 @@
           <w:sz w:val="24"/>
           <w:szCs w:val="24"/>
         </w:rPr>
-        <w:t>A</w:t>
-      </w:r>
-      <w:bookmarkStart w:id="0" w:name="_GoBack"/>
-      <w:bookmarkEnd w:id="0"/>
-      <w:r>
-        <w:rPr>
-          <w:rFonts w:ascii="HP Simplified Light" w:hAnsi="HP Simplified Light"/>
-          <w:sz w:val="24"/>
-          <w:szCs w:val="24"/>
-        </w:rPr>
-        <w:t>pp.js - build charts and maps</w:t>
+        <w:t>App.js - build charts and maps</w:t>
       </w:r>
     </w:p>
     <w:p>
@@ -2235,7 +2529,6 @@
           <w:sz w:val="24"/>
           <w:szCs w:val="24"/>
         </w:rPr>
-        <w:lastRenderedPageBreak/>
         <w:t>Style.css</w:t>
       </w:r>
     </w:p>
@@ -3628,7 +3921,7 @@
         <w:sz w:val="20"/>
       </w:rPr>
     </w:lvl>
-    <w:lvl w:ilvl="1" w:tentative="1">
+    <w:lvl w:ilvl="1">
       <w:start w:val="1"/>
       <w:numFmt w:val="bullet"/>
       <w:lvlText w:val=""/>

</xml_diff>